<commit_message>
Create the matrix from PACE for both single fam and condo.
</commit_message>
<xml_diff>
--- a/Paper/Jeremy LIt Review.docx
+++ b/Paper/Jeremy LIt Review.docx
@@ -508,15 +508,7 @@
         <w:t>Initial findings show that the severity of the outbreak differs by borough, the number of sales is negatively correlated with the number of cases, and the year-over-year change in sale price</w:t>
       </w:r>
       <w:r>
-        <w:t xml:space="preserve"> is rather volatile </w:t>
-      </w:r>
-      <w:proofErr w:type="gramStart"/>
-      <w:r>
-        <w:t>of</w:t>
-      </w:r>
-      <w:proofErr w:type="gramEnd"/>
-      <w:r>
-        <w:t xml:space="preserve"> the area. </w:t>
+        <w:t xml:space="preserve"> is rather volatile of the area. </w:t>
       </w:r>
     </w:p>
     <w:p>
@@ -623,6 +615,160 @@
       </w:r>
       <w:r>
         <w:t xml:space="preserve"> they find these results vary by the income of the neighborhood in which the home is located and the state of the local employment market. </w:t>
+      </w:r>
+    </w:p>
+    <w:p/>
+    <w:p>
+      <w:r>
+        <w:br w:type="page"/>
+      </w:r>
+    </w:p>
+    <w:p>
+      <w:r>
+        <w:lastRenderedPageBreak/>
+        <w:t xml:space="preserve">The impact of COVID-19 on home value in major Texas cities. Bhat, Mira B., </w:t>
+      </w:r>
+      <w:proofErr w:type="spellStart"/>
+      <w:r>
+        <w:t>Junfeng</w:t>
+      </w:r>
+      <w:proofErr w:type="spellEnd"/>
+      <w:r>
+        <w:t xml:space="preserve"> Jiao, &amp; Amin </w:t>
+      </w:r>
+      <w:proofErr w:type="spellStart"/>
+      <w:r>
+        <w:t>Azimian</w:t>
+      </w:r>
+      <w:proofErr w:type="spellEnd"/>
+      <w:r>
+        <w:t>, International Journal of Housing Markets and Analysis, 16(3), 20203, 616-627.</w:t>
+      </w:r>
+    </w:p>
+    <w:p/>
+    <w:p>
+      <w:pPr>
+        <w:pStyle w:val="ListParagraph"/>
+        <w:numPr>
+          <w:ilvl w:val="0"/>
+          <w:numId w:val="4"/>
+        </w:numPr>
+      </w:pPr>
+      <w:r>
+        <w:t xml:space="preserve">Key covid papers cites are Zhou (20), </w:t>
+      </w:r>
+      <w:proofErr w:type="spellStart"/>
+      <w:r>
+        <w:t>Yor</w:t>
+      </w:r>
+      <w:r>
+        <w:t>u</w:t>
+      </w:r>
+      <w:r>
+        <w:t>k</w:t>
+      </w:r>
+      <w:proofErr w:type="spellEnd"/>
+      <w:r>
+        <w:t xml:space="preserve"> (20) and Wang (21).</w:t>
+      </w:r>
+    </w:p>
+    <w:p>
+      <w:pPr>
+        <w:pStyle w:val="ListParagraph"/>
+        <w:numPr>
+          <w:ilvl w:val="0"/>
+          <w:numId w:val="4"/>
+        </w:numPr>
+      </w:pPr>
+      <w:r>
+        <w:t>The paper includes interest rate measures and a business cycle index (BCI) measure.</w:t>
+      </w:r>
+    </w:p>
+    <w:p>
+      <w:pPr>
+        <w:pStyle w:val="ListParagraph"/>
+        <w:numPr>
+          <w:ilvl w:val="0"/>
+          <w:numId w:val="4"/>
+        </w:numPr>
+      </w:pPr>
+      <w:r>
+        <w:t xml:space="preserve">The study area is for major metro areas in Texas: Austin, Dallas, Houston, and San Antonio at the zip code level. </w:t>
+      </w:r>
+    </w:p>
+    <w:p>
+      <w:pPr>
+        <w:pStyle w:val="ListParagraph"/>
+        <w:numPr>
+          <w:ilvl w:val="0"/>
+          <w:numId w:val="4"/>
+        </w:numPr>
+      </w:pPr>
+      <w:r>
+        <w:t>Data includes the use of cases, foot traffic and unemployment claims aggregated to the zip code level while other data including median housing price, percentage of single-family homes, mortgage rates, and BCI are at the city level.</w:t>
+      </w:r>
+    </w:p>
+    <w:p>
+      <w:pPr>
+        <w:pStyle w:val="ListParagraph"/>
+        <w:numPr>
+          <w:ilvl w:val="0"/>
+          <w:numId w:val="4"/>
+        </w:numPr>
+      </w:pPr>
+      <w:r>
+        <w:t>Mortgage rates are from FRED at the national level, argued that this is a macro-indicator. The BCI data is from the Fed in Dallas. Foot traffic is from Google mobility reports.</w:t>
+      </w:r>
+    </w:p>
+    <w:p>
+      <w:pPr>
+        <w:pStyle w:val="ListParagraph"/>
+        <w:numPr>
+          <w:ilvl w:val="0"/>
+          <w:numId w:val="4"/>
+        </w:numPr>
+      </w:pPr>
+      <w:r>
+        <w:t xml:space="preserve">Model is a simple OLS model with random effects for city-level unobserved factors. </w:t>
+      </w:r>
+    </w:p>
+    <w:p>
+      <w:pPr>
+        <w:pStyle w:val="ListParagraph"/>
+        <w:numPr>
+          <w:ilvl w:val="0"/>
+          <w:numId w:val="4"/>
+        </w:numPr>
+      </w:pPr>
+      <w:r>
+        <w:t>Results indicate a positive relationship between covid cases and median home price and argue this is a demand side push as supply was curtailed.</w:t>
+      </w:r>
+    </w:p>
+    <w:p>
+      <w:pPr>
+        <w:pStyle w:val="ListParagraph"/>
+        <w:numPr>
+          <w:ilvl w:val="0"/>
+          <w:numId w:val="4"/>
+        </w:numPr>
+      </w:pPr>
+      <w:r>
+        <w:t>Foot traffic shows a negative relationship with housing.</w:t>
+      </w:r>
+    </w:p>
+    <w:p>
+      <w:pPr>
+        <w:pStyle w:val="ListParagraph"/>
+        <w:numPr>
+          <w:ilvl w:val="0"/>
+          <w:numId w:val="4"/>
+        </w:numPr>
+      </w:pPr>
+      <w:r>
+        <w:t>Overall, not a</w:t>
+      </w:r>
+      <w:r>
+        <w:t xml:space="preserve"> very rigorous or insightful paper.</w:t>
       </w:r>
     </w:p>
     <w:sectPr>
@@ -864,6 +1010,119 @@
     </w:lvl>
   </w:abstractNum>
   <w:abstractNum w:abstractNumId="2" w15:restartNumberingAfterBreak="0">
+    <w:nsid w:val="5F3F3860"/>
+    <w:multiLevelType w:val="hybridMultilevel"/>
+    <w:tmpl w:val="169CD634"/>
+    <w:lvl w:ilvl="0" w:tplc="04090001">
+      <w:start w:val="1"/>
+      <w:numFmt w:val="bullet"/>
+      <w:lvlText w:val=""/>
+      <w:lvlJc w:val="left"/>
+      <w:pPr>
+        <w:ind w:left="720" w:hanging="360"/>
+      </w:pPr>
+      <w:rPr>
+        <w:rFonts w:ascii="Symbol" w:hAnsi="Symbol" w:hint="default"/>
+      </w:rPr>
+    </w:lvl>
+    <w:lvl w:ilvl="1" w:tplc="04090003" w:tentative="1">
+      <w:start w:val="1"/>
+      <w:numFmt w:val="bullet"/>
+      <w:lvlText w:val="o"/>
+      <w:lvlJc w:val="left"/>
+      <w:pPr>
+        <w:ind w:left="1440" w:hanging="360"/>
+      </w:pPr>
+      <w:rPr>
+        <w:rFonts w:ascii="Courier New" w:hAnsi="Courier New" w:cs="Courier New" w:hint="default"/>
+      </w:rPr>
+    </w:lvl>
+    <w:lvl w:ilvl="2" w:tplc="04090005" w:tentative="1">
+      <w:start w:val="1"/>
+      <w:numFmt w:val="bullet"/>
+      <w:lvlText w:val=""/>
+      <w:lvlJc w:val="left"/>
+      <w:pPr>
+        <w:ind w:left="2160" w:hanging="360"/>
+      </w:pPr>
+      <w:rPr>
+        <w:rFonts w:ascii="Wingdings" w:hAnsi="Wingdings" w:hint="default"/>
+      </w:rPr>
+    </w:lvl>
+    <w:lvl w:ilvl="3" w:tplc="04090001" w:tentative="1">
+      <w:start w:val="1"/>
+      <w:numFmt w:val="bullet"/>
+      <w:lvlText w:val=""/>
+      <w:lvlJc w:val="left"/>
+      <w:pPr>
+        <w:ind w:left="2880" w:hanging="360"/>
+      </w:pPr>
+      <w:rPr>
+        <w:rFonts w:ascii="Symbol" w:hAnsi="Symbol" w:hint="default"/>
+      </w:rPr>
+    </w:lvl>
+    <w:lvl w:ilvl="4" w:tplc="04090003" w:tentative="1">
+      <w:start w:val="1"/>
+      <w:numFmt w:val="bullet"/>
+      <w:lvlText w:val="o"/>
+      <w:lvlJc w:val="left"/>
+      <w:pPr>
+        <w:ind w:left="3600" w:hanging="360"/>
+      </w:pPr>
+      <w:rPr>
+        <w:rFonts w:ascii="Courier New" w:hAnsi="Courier New" w:cs="Courier New" w:hint="default"/>
+      </w:rPr>
+    </w:lvl>
+    <w:lvl w:ilvl="5" w:tplc="04090005" w:tentative="1">
+      <w:start w:val="1"/>
+      <w:numFmt w:val="bullet"/>
+      <w:lvlText w:val=""/>
+      <w:lvlJc w:val="left"/>
+      <w:pPr>
+        <w:ind w:left="4320" w:hanging="360"/>
+      </w:pPr>
+      <w:rPr>
+        <w:rFonts w:ascii="Wingdings" w:hAnsi="Wingdings" w:hint="default"/>
+      </w:rPr>
+    </w:lvl>
+    <w:lvl w:ilvl="6" w:tplc="04090001" w:tentative="1">
+      <w:start w:val="1"/>
+      <w:numFmt w:val="bullet"/>
+      <w:lvlText w:val=""/>
+      <w:lvlJc w:val="left"/>
+      <w:pPr>
+        <w:ind w:left="5040" w:hanging="360"/>
+      </w:pPr>
+      <w:rPr>
+        <w:rFonts w:ascii="Symbol" w:hAnsi="Symbol" w:hint="default"/>
+      </w:rPr>
+    </w:lvl>
+    <w:lvl w:ilvl="7" w:tplc="04090003" w:tentative="1">
+      <w:start w:val="1"/>
+      <w:numFmt w:val="bullet"/>
+      <w:lvlText w:val="o"/>
+      <w:lvlJc w:val="left"/>
+      <w:pPr>
+        <w:ind w:left="5760" w:hanging="360"/>
+      </w:pPr>
+      <w:rPr>
+        <w:rFonts w:ascii="Courier New" w:hAnsi="Courier New" w:cs="Courier New" w:hint="default"/>
+      </w:rPr>
+    </w:lvl>
+    <w:lvl w:ilvl="8" w:tplc="04090005" w:tentative="1">
+      <w:start w:val="1"/>
+      <w:numFmt w:val="bullet"/>
+      <w:lvlText w:val=""/>
+      <w:lvlJc w:val="left"/>
+      <w:pPr>
+        <w:ind w:left="6480" w:hanging="360"/>
+      </w:pPr>
+      <w:rPr>
+        <w:rFonts w:ascii="Wingdings" w:hAnsi="Wingdings" w:hint="default"/>
+      </w:rPr>
+    </w:lvl>
+  </w:abstractNum>
+  <w:abstractNum w:abstractNumId="3" w15:restartNumberingAfterBreak="0">
     <w:nsid w:val="76310E58"/>
     <w:multiLevelType w:val="hybridMultilevel"/>
     <w:tmpl w:val="D7B48E2A"/>
@@ -983,6 +1242,9 @@
     <w:abstractNumId w:val="0"/>
   </w:num>
   <w:num w:numId="3" w16cid:durableId="811601362">
+    <w:abstractNumId w:val="3"/>
+  </w:num>
+  <w:num w:numId="4" w16cid:durableId="1485780170">
     <w:abstractNumId w:val="2"/>
   </w:num>
 </w:numbering>

</xml_diff>

<commit_message>
Update with Pace Data
</commit_message>
<xml_diff>
--- a/Paper/Jeremy LIt Review.docx
+++ b/Paper/Jeremy LIt Review.docx
@@ -3,15 +3,33 @@
 <w:document xmlns:wpc="http://schemas.microsoft.com/office/word/2010/wordprocessingCanvas" xmlns:cx="http://schemas.microsoft.com/office/drawing/2014/chartex" xmlns:cx1="http://schemas.microsoft.com/office/drawing/2015/9/8/chartex" xmlns:cx2="http://schemas.microsoft.com/office/drawing/2015/10/21/chartex" xmlns:cx3="http://schemas.microsoft.com/office/drawing/2016/5/9/chartex" xmlns:cx4="http://schemas.microsoft.com/office/drawing/2016/5/10/chartex" xmlns:cx5="http://schemas.microsoft.com/office/drawing/2016/5/11/chartex" xmlns:cx6="http://schemas.microsoft.com/office/drawing/2016/5/12/chartex" xmlns:cx7="http://schemas.microsoft.com/office/drawing/2016/5/13/chartex" xmlns:cx8="http://schemas.microsoft.com/office/drawing/2016/5/14/chartex" xmlns:mc="http://schemas.openxmlformats.org/markup-compatibility/2006" xmlns:aink="http://schemas.microsoft.com/office/drawing/2016/ink" xmlns:am3d="http://schemas.microsoft.com/office/drawing/2017/model3d" xmlns:o="urn:schemas-microsoft-com:office:office" xmlns:oel="http://schemas.microsoft.com/office/2019/extlst" xmlns:r="http://schemas.openxmlformats.org/officeDocument/2006/relationships" xmlns:m="http://schemas.openxmlformats.org/officeDocument/2006/math" xmlns:v="urn:schemas-microsoft-com:vml" xmlns:wp14="http://schemas.microsoft.com/office/word/2010/wordprocessingDrawing" xmlns:wp="http://schemas.openxmlformats.org/drawingml/2006/wordprocessingDrawing" xmlns:w10="urn:schemas-microsoft-com:office:word" xmlns:w="http://schemas.openxmlformats.org/wordprocessingml/2006/main" xmlns:w14="http://schemas.microsoft.com/office/word/2010/wordml" xmlns:w15="http://schemas.microsoft.com/office/word/2012/wordml" xmlns:w16cex="http://schemas.microsoft.com/office/word/2018/wordml/cex" xmlns:w16cid="http://schemas.microsoft.com/office/word/2016/wordml/cid" xmlns:w16="http://schemas.microsoft.com/office/word/2018/wordml" xmlns:w16sdtdh="http://schemas.microsoft.com/office/word/2020/wordml/sdtdatahash" xmlns:w16se="http://schemas.microsoft.com/office/word/2015/wordml/symex" xmlns:wpg="http://schemas.microsoft.com/office/word/2010/wordprocessingGroup" xmlns:wpi="http://schemas.microsoft.com/office/word/2010/wordprocessingInk" xmlns:wne="http://schemas.microsoft.com/office/word/2006/wordml" xmlns:wps="http://schemas.microsoft.com/office/word/2010/wordprocessingShape" mc:Ignorable="w14 w15 w16se w16cid w16 w16cex w16sdtdh wp14">
   <w:body>
     <w:p>
-      <w:r>
+      <w:pPr>
+        <w:rPr>
+          <w:b/>
+          <w:bCs/>
+        </w:rPr>
+      </w:pPr>
+      <w:r>
+        <w:rPr>
+          <w:b/>
+          <w:bCs/>
+        </w:rPr>
         <w:t xml:space="preserve">US Housing Market During Covid-19: Aggregate and Distributional Evidence, Zhao, </w:t>
       </w:r>
       <w:proofErr w:type="spellStart"/>
       <w:r>
+        <w:rPr>
+          <w:b/>
+          <w:bCs/>
+        </w:rPr>
         <w:t>Yunhui</w:t>
       </w:r>
       <w:proofErr w:type="spellEnd"/>
       <w:r>
+        <w:rPr>
+          <w:b/>
+          <w:bCs/>
+        </w:rPr>
         <w:t xml:space="preserve"> (2020); IMF Working Paper</w:t>
       </w:r>
     </w:p>
@@ -178,17 +196,33 @@
       <w:pPr>
         <w:pStyle w:val="ListParagraph"/>
         <w:ind w:left="0"/>
-      </w:pPr>
-      <w:r>
+        <w:rPr>
+          <w:b/>
+          <w:bCs/>
+        </w:rPr>
+      </w:pPr>
+      <w:r>
+        <w:rPr>
+          <w:b/>
+          <w:bCs/>
+        </w:rPr>
         <w:lastRenderedPageBreak/>
         <w:t xml:space="preserve">Covid-19 Impact on US Housing Markets: Evidence from Spatial Regression Models; Lee, Jim &amp; </w:t>
       </w:r>
       <w:proofErr w:type="spellStart"/>
       <w:r>
+        <w:rPr>
+          <w:b/>
+          <w:bCs/>
+        </w:rPr>
         <w:t>Yuxia</w:t>
       </w:r>
       <w:proofErr w:type="spellEnd"/>
       <w:r>
+        <w:rPr>
+          <w:b/>
+          <w:bCs/>
+        </w:rPr>
         <w:t xml:space="preserve"> Huang (2002), Spatial Economic Analysis.</w:t>
       </w:r>
     </w:p>
@@ -368,7 +402,17 @@
       </w:r>
     </w:p>
     <w:p>
-      <w:r>
+      <w:pPr>
+        <w:rPr>
+          <w:b/>
+          <w:bCs/>
+        </w:rPr>
+      </w:pPr>
+      <w:r>
+        <w:rPr>
+          <w:b/>
+          <w:bCs/>
+        </w:rPr>
         <w:lastRenderedPageBreak/>
         <w:t>The Impact of the Coronavirus Pandemic on New York City Real Estimation: First Evidence; Cohen, Jeffery, Felix Friedt, &amp; Jackson Lautier (2022), Journal of Regional Science</w:t>
       </w:r>
@@ -508,7 +552,15 @@
         <w:t>Initial findings show that the severity of the outbreak differs by borough, the number of sales is negatively correlated with the number of cases, and the year-over-year change in sale price</w:t>
       </w:r>
       <w:r>
-        <w:t xml:space="preserve"> is rather volatile of the area. </w:t>
+        <w:t xml:space="preserve"> is rather volatile </w:t>
+      </w:r>
+      <w:proofErr w:type="gramStart"/>
+      <w:r>
+        <w:t>of</w:t>
+      </w:r>
+      <w:proofErr w:type="gramEnd"/>
+      <w:r>
+        <w:t xml:space="preserve"> the area. </w:t>
       </w:r>
     </w:p>
     <w:p>
@@ -624,24 +676,50 @@
       </w:r>
     </w:p>
     <w:p>
-      <w:r>
+      <w:pPr>
+        <w:rPr>
+          <w:b/>
+          <w:bCs/>
+        </w:rPr>
+      </w:pPr>
+      <w:r>
+        <w:rPr>
+          <w:b/>
+          <w:bCs/>
+        </w:rPr>
         <w:lastRenderedPageBreak/>
         <w:t xml:space="preserve">The impact of COVID-19 on home value in major Texas cities. Bhat, Mira B., </w:t>
       </w:r>
       <w:proofErr w:type="spellStart"/>
       <w:r>
+        <w:rPr>
+          <w:b/>
+          <w:bCs/>
+        </w:rPr>
         <w:t>Junfeng</w:t>
       </w:r>
       <w:proofErr w:type="spellEnd"/>
       <w:r>
+        <w:rPr>
+          <w:b/>
+          <w:bCs/>
+        </w:rPr>
         <w:t xml:space="preserve"> Jiao, &amp; Amin </w:t>
       </w:r>
       <w:proofErr w:type="spellStart"/>
       <w:r>
+        <w:rPr>
+          <w:b/>
+          <w:bCs/>
+        </w:rPr>
         <w:t>Azimian</w:t>
       </w:r>
       <w:proofErr w:type="spellEnd"/>
       <w:r>
+        <w:rPr>
+          <w:b/>
+          <w:bCs/>
+        </w:rPr>
         <w:t>, International Journal of Housing Markets and Analysis, 16(3), 20203, 616-627.</w:t>
       </w:r>
     </w:p>
@@ -770,6 +848,3951 @@
       <w:r>
         <w:t xml:space="preserve"> very rigorous or insightful paper.</w:t>
       </w:r>
+    </w:p>
+    <w:p>
+      <w:r>
+        <w:br w:type="page"/>
+      </w:r>
+    </w:p>
+    <w:p>
+      <w:pPr>
+        <w:rPr>
+          <w:b/>
+          <w:bCs/>
+        </w:rPr>
+      </w:pPr>
+      <w:r>
+        <w:rPr>
+          <w:b/>
+          <w:bCs/>
+        </w:rPr>
+        <w:lastRenderedPageBreak/>
+        <w:t xml:space="preserve">Analyzing housing market dynamic and residential location choice concurrent with light-rail transit investment in Kitchener-Waterloo, Canada. </w:t>
+      </w:r>
+      <w:proofErr w:type="gramStart"/>
+      <w:r>
+        <w:rPr>
+          <w:b/>
+          <w:bCs/>
+        </w:rPr>
+        <w:t>Huang,</w:t>
+      </w:r>
+      <w:proofErr w:type="gramEnd"/>
+      <w:r>
+        <w:rPr>
+          <w:b/>
+          <w:bCs/>
+        </w:rPr>
+        <w:t xml:space="preserve"> Yu (2020). University of Waterloo, Dissertation for Ph.D. in Planning.</w:t>
+      </w:r>
+    </w:p>
+    <w:p/>
+    <w:p>
+      <w:r>
+        <w:t xml:space="preserve">This paper does a good summary of the Pace, et. al. model and shows some resources on the next iteration. The problem is that interpreting the ST and TS coefficients are difficult which is what led to the creation of the W matrix with the Hadamard Product [Dube, et. al. 2013] which combines the S and T matrix into a unique W and turning the rho estimate into a spatial </w:t>
+      </w:r>
+      <w:r>
+        <w:t>t</w:t>
+      </w:r>
+      <w:r>
+        <w:t>emporal. Specifically</w:t>
+      </w:r>
+    </w:p>
+    <w:p>
+      <w:pPr>
+        <w:rPr>
+          <w:rFonts w:eastAsiaTheme="minorEastAsia"/>
+        </w:rPr>
+      </w:pPr>
+      <m:oMathPara>
+        <m:oMath>
+          <m:r>
+            <w:rPr>
+              <w:rFonts w:ascii="Cambria Math" w:hAnsi="Cambria Math"/>
+            </w:rPr>
+            <m:t>W=S⊙T</m:t>
+          </m:r>
+          <m:r>
+            <w:rPr>
+              <w:rFonts w:ascii="Cambria Math" w:eastAsiaTheme="minorEastAsia" w:hAnsi="Cambria Math"/>
+            </w:rPr>
+            <m:t>=</m:t>
+          </m:r>
+          <m:d>
+            <m:dPr>
+              <m:begChr m:val="["/>
+              <m:endChr m:val="]"/>
+              <m:ctrlPr>
+                <w:rPr>
+                  <w:rFonts w:ascii="Cambria Math" w:eastAsiaTheme="minorEastAsia" w:hAnsi="Cambria Math"/>
+                  <w:i/>
+                </w:rPr>
+              </m:ctrlPr>
+            </m:dPr>
+            <m:e>
+              <m:sSub>
+                <m:sSubPr>
+                  <m:ctrlPr>
+                    <w:rPr>
+                      <w:rFonts w:ascii="Cambria Math" w:eastAsiaTheme="minorEastAsia" w:hAnsi="Cambria Math"/>
+                      <w:i/>
+                    </w:rPr>
+                  </m:ctrlPr>
+                </m:sSubPr>
+                <m:e>
+                  <m:r>
+                    <w:rPr>
+                      <w:rFonts w:ascii="Cambria Math" w:eastAsiaTheme="minorEastAsia" w:hAnsi="Cambria Math"/>
+                    </w:rPr>
+                    <m:t>s</m:t>
+                  </m:r>
+                </m:e>
+                <m:sub>
+                  <m:r>
+                    <w:rPr>
+                      <w:rFonts w:ascii="Cambria Math" w:eastAsiaTheme="minorEastAsia" w:hAnsi="Cambria Math"/>
+                    </w:rPr>
+                    <m:t>ij</m:t>
+                  </m:r>
+                </m:sub>
+              </m:sSub>
+            </m:e>
+          </m:d>
+          <m:r>
+            <w:rPr>
+              <w:rFonts w:ascii="Cambria Math" w:eastAsiaTheme="minorEastAsia" w:hAnsi="Cambria Math"/>
+            </w:rPr>
+            <m:t>x</m:t>
+          </m:r>
+          <m:d>
+            <m:dPr>
+              <m:begChr m:val="["/>
+              <m:endChr m:val="]"/>
+              <m:ctrlPr>
+                <w:rPr>
+                  <w:rFonts w:ascii="Cambria Math" w:eastAsiaTheme="minorEastAsia" w:hAnsi="Cambria Math"/>
+                  <w:i/>
+                </w:rPr>
+              </m:ctrlPr>
+            </m:dPr>
+            <m:e>
+              <m:sSub>
+                <m:sSubPr>
+                  <m:ctrlPr>
+                    <w:rPr>
+                      <w:rFonts w:ascii="Cambria Math" w:eastAsiaTheme="minorEastAsia" w:hAnsi="Cambria Math"/>
+                      <w:i/>
+                    </w:rPr>
+                  </m:ctrlPr>
+                </m:sSubPr>
+                <m:e>
+                  <m:r>
+                    <w:rPr>
+                      <w:rFonts w:ascii="Cambria Math" w:eastAsiaTheme="minorEastAsia" w:hAnsi="Cambria Math"/>
+                    </w:rPr>
+                    <m:t>t</m:t>
+                  </m:r>
+                </m:e>
+                <m:sub>
+                  <m:r>
+                    <w:rPr>
+                      <w:rFonts w:ascii="Cambria Math" w:eastAsiaTheme="minorEastAsia" w:hAnsi="Cambria Math"/>
+                    </w:rPr>
+                    <m:t>ij</m:t>
+                  </m:r>
+                </m:sub>
+              </m:sSub>
+            </m:e>
+          </m:d>
+        </m:oMath>
+      </m:oMathPara>
+    </w:p>
+    <w:p>
+      <w:r>
+        <w:t xml:space="preserve">The Dube, et. al. (2018) paper uses various cutoffs for the S and T and show that STAR model with this unique W outperforms the standard SAR model and the dominance of the “unidirectional </w:t>
+      </w:r>
+      <w:proofErr w:type="spellStart"/>
+      <w:r>
+        <w:t>spatio</w:t>
+      </w:r>
+      <w:proofErr w:type="spellEnd"/>
+      <w:r>
+        <w:t xml:space="preserve">-temporal connection in price determination and thus confirming the influence of the ‘comparable sales approach’”. This was further expanded by Thanos, et. al (2016) who broke down the W into the “comparable sales” effect (current period sales), the “contemporaneous spatial peer” effect (sales with a month), and the “seller’s expectations” effect (sales from the future period of about a quarter). Other papers highlighted are Habib and </w:t>
+      </w:r>
+      <w:proofErr w:type="spellStart"/>
+      <w:r>
+        <w:t>Knockelman</w:t>
+      </w:r>
+      <w:proofErr w:type="spellEnd"/>
+      <w:r>
+        <w:t xml:space="preserve"> (08), Osland, et. al. (16), and </w:t>
+      </w:r>
+      <w:proofErr w:type="spellStart"/>
+      <w:r>
+        <w:t>Zolnik</w:t>
+      </w:r>
+      <w:proofErr w:type="spellEnd"/>
+      <w:r>
+        <w:t xml:space="preserve"> (19).</w:t>
+      </w:r>
+      <w:r>
+        <w:t xml:space="preserve"> </w:t>
+      </w:r>
+      <w:r>
+        <w:t xml:space="preserve">Unfortunately, this paper </w:t>
+      </w:r>
+      <w:r>
+        <w:t>does not</w:t>
+      </w:r>
+      <w:r>
+        <w:t xml:space="preserve"> pre-multiply the set of X variables with the spatial matrix making it a true STAR model rather than a </w:t>
+      </w:r>
+      <w:proofErr w:type="spellStart"/>
+      <w:r>
+        <w:t>Spatio</w:t>
+      </w:r>
+      <w:proofErr w:type="spellEnd"/>
+      <w:r>
+        <w:t xml:space="preserve">-temporal Durbin. </w:t>
+      </w:r>
+    </w:p>
+    <w:p>
+      <w:r>
+        <w:t>__________________________________________</w:t>
+      </w:r>
+    </w:p>
+    <w:p>
+      <w:r>
+        <w:t>Dube</w:t>
+      </w:r>
+      <w:r>
+        <w:t>, Jean</w:t>
+      </w:r>
+      <w:r>
+        <w:t xml:space="preserve"> and Diego </w:t>
+      </w:r>
+      <w:proofErr w:type="spellStart"/>
+      <w:r>
+        <w:t>Legros</w:t>
+      </w:r>
+      <w:proofErr w:type="spellEnd"/>
+      <w:r>
+        <w:t>.</w:t>
+      </w:r>
+      <w:r>
+        <w:t xml:space="preserve"> (2014)</w:t>
+      </w:r>
+      <w:r>
+        <w:t xml:space="preserve"> Spatial econometrics and the hedonic pricing model: what</w:t>
+      </w:r>
+      <w:r>
+        <w:t xml:space="preserve"> </w:t>
+      </w:r>
+      <w:r>
+        <w:t xml:space="preserve">about the temporal dimension? </w:t>
+      </w:r>
+      <w:r>
+        <w:rPr>
+          <w:i/>
+          <w:iCs/>
+        </w:rPr>
+        <w:t>Journal of Property Research</w:t>
+      </w:r>
+      <w:r>
+        <w:t>, 31(4):333</w:t>
+      </w:r>
+      <w:r>
+        <w:t>-</w:t>
+      </w:r>
+      <w:r>
+        <w:t>359</w:t>
+      </w:r>
+    </w:p>
+    <w:p>
+      <w:r>
+        <w:t xml:space="preserve">Jean Dube, Diego </w:t>
+      </w:r>
+      <w:proofErr w:type="spellStart"/>
+      <w:r>
+        <w:t>Legros</w:t>
+      </w:r>
+      <w:proofErr w:type="spellEnd"/>
+      <w:r>
+        <w:t>, and Sotirios Thanos.</w:t>
+      </w:r>
+      <w:r>
+        <w:t xml:space="preserve"> (2018)</w:t>
+      </w:r>
+      <w:r>
+        <w:t xml:space="preserve"> Past price `memory' in the housing market:</w:t>
+      </w:r>
+      <w:r>
+        <w:t xml:space="preserve"> </w:t>
+      </w:r>
+      <w:r>
+        <w:t>testing the performance of di</w:t>
+      </w:r>
+      <w:r>
+        <w:t>ff</w:t>
+      </w:r>
+      <w:r>
+        <w:t xml:space="preserve">erent </w:t>
+      </w:r>
+      <w:proofErr w:type="spellStart"/>
+      <w:r>
+        <w:t>spatio</w:t>
+      </w:r>
+      <w:proofErr w:type="spellEnd"/>
+      <w:r>
+        <w:t xml:space="preserve">-temporal </w:t>
+      </w:r>
+      <w:r>
+        <w:t>specifications</w:t>
+      </w:r>
+      <w:r>
+        <w:t xml:space="preserve">. </w:t>
+      </w:r>
+      <w:r>
+        <w:rPr>
+          <w:i/>
+          <w:iCs/>
+        </w:rPr>
+        <w:t>Spatial Economic</w:t>
+      </w:r>
+      <w:r>
+        <w:rPr>
+          <w:i/>
+          <w:iCs/>
+        </w:rPr>
+        <w:t xml:space="preserve"> </w:t>
+      </w:r>
+      <w:r>
+        <w:rPr>
+          <w:i/>
+          <w:iCs/>
+        </w:rPr>
+        <w:t>Analysis</w:t>
+      </w:r>
+      <w:r>
+        <w:t>, 13(1):118</w:t>
+      </w:r>
+      <w:r>
+        <w:t>-</w:t>
+      </w:r>
+      <w:r>
+        <w:t>138</w:t>
+      </w:r>
+    </w:p>
+    <w:p>
+      <w:r>
+        <w:t xml:space="preserve">Fuss, </w:t>
+      </w:r>
+      <w:r>
+        <w:t>Roland and Jan A. Koller.</w:t>
+      </w:r>
+      <w:r>
+        <w:t>(2016)</w:t>
+      </w:r>
+      <w:r>
+        <w:t xml:space="preserve"> The role of spatial and temporal structure for residential</w:t>
+      </w:r>
+      <w:r>
+        <w:t xml:space="preserve"> </w:t>
+      </w:r>
+      <w:r>
+        <w:t xml:space="preserve">rent predictions. </w:t>
+      </w:r>
+      <w:r>
+        <w:rPr>
+          <w:i/>
+          <w:iCs/>
+        </w:rPr>
+        <w:t>International Journal of Forecasting</w:t>
+      </w:r>
+      <w:r>
+        <w:t>, 32(4):1352</w:t>
+      </w:r>
+      <w:r>
+        <w:t>-</w:t>
+      </w:r>
+      <w:r>
+        <w:t>1368</w:t>
+      </w:r>
+    </w:p>
+    <w:p>
+      <w:r>
+        <w:t xml:space="preserve">Thanos, </w:t>
+      </w:r>
+      <w:r>
+        <w:t xml:space="preserve">Sotirios, Jean Dube, and Diego </w:t>
+      </w:r>
+      <w:proofErr w:type="spellStart"/>
+      <w:r>
+        <w:t>Legros</w:t>
+      </w:r>
+      <w:proofErr w:type="spellEnd"/>
+      <w:r>
+        <w:t>.</w:t>
+      </w:r>
+      <w:r>
+        <w:t>(2016)</w:t>
+      </w:r>
+      <w:r>
+        <w:t xml:space="preserve"> Putting Time into Space: The Temporal</w:t>
+      </w:r>
+      <w:r>
+        <w:t xml:space="preserve"> </w:t>
+      </w:r>
+      <w:r>
+        <w:t xml:space="preserve">Coherence of Spatial Applications in the Housing Market. </w:t>
+      </w:r>
+      <w:r>
+        <w:rPr>
+          <w:i/>
+          <w:iCs/>
+        </w:rPr>
+        <w:t>Regional Science and Urban</w:t>
+      </w:r>
+      <w:r>
+        <w:rPr>
+          <w:i/>
+          <w:iCs/>
+        </w:rPr>
+        <w:t xml:space="preserve"> </w:t>
+      </w:r>
+      <w:r>
+        <w:rPr>
+          <w:i/>
+          <w:iCs/>
+        </w:rPr>
+        <w:t>Economics</w:t>
+      </w:r>
+      <w:r>
+        <w:t>, 58:78</w:t>
+      </w:r>
+      <w:r>
+        <w:t>-</w:t>
+      </w:r>
+      <w:r>
+        <w:t>88</w:t>
+      </w:r>
+    </w:p>
+    <w:p>
+      <w:r>
+        <w:t xml:space="preserve">Hyun, </w:t>
+      </w:r>
+      <w:proofErr w:type="spellStart"/>
+      <w:r>
+        <w:t>Dongwoo</w:t>
+      </w:r>
+      <w:proofErr w:type="spellEnd"/>
+      <w:r>
+        <w:t xml:space="preserve"> and Stanimira </w:t>
+      </w:r>
+      <w:proofErr w:type="spellStart"/>
+      <w:r>
+        <w:t>Milcheva</w:t>
+      </w:r>
+      <w:proofErr w:type="spellEnd"/>
+      <w:r>
+        <w:t xml:space="preserve">. </w:t>
+      </w:r>
+      <w:r>
+        <w:t xml:space="preserve">(2018) </w:t>
+      </w:r>
+      <w:r>
+        <w:t>Spatial dependence in apartment transaction</w:t>
+      </w:r>
+      <w:r>
+        <w:t xml:space="preserve"> </w:t>
+      </w:r>
+      <w:r>
+        <w:t xml:space="preserve">prices during boom and bust. </w:t>
+      </w:r>
+      <w:r>
+        <w:rPr>
+          <w:i/>
+          <w:iCs/>
+        </w:rPr>
+        <w:t>Regional Science and Urban Economics</w:t>
+      </w:r>
+      <w:r>
+        <w:t>, 68:36</w:t>
+      </w:r>
+      <w:r>
+        <w:t>-</w:t>
+      </w:r>
+      <w:r>
+        <w:t>45.</w:t>
+      </w:r>
+    </w:p>
+    <w:p>
+      <w:r>
+        <w:t xml:space="preserve">Osland, </w:t>
+      </w:r>
+      <w:r>
+        <w:t>Liv, Ingrid Sandvig Thorsen, and Inge Thorsen.</w:t>
+      </w:r>
+      <w:r>
+        <w:t>(2016)</w:t>
+      </w:r>
+      <w:r>
+        <w:t xml:space="preserve"> Accounting for Local Spatial</w:t>
+      </w:r>
+      <w:r>
+        <w:t xml:space="preserve"> </w:t>
+      </w:r>
+      <w:r>
+        <w:t>Heterogeneities in Housing Market Studies. Journal of Regional Science, 56(5):895</w:t>
+      </w:r>
+      <w:r>
+        <w:t>-</w:t>
+      </w:r>
+      <w:r>
+        <w:t>920</w:t>
+      </w:r>
+      <w:r>
+        <w:t>.</w:t>
+      </w:r>
+    </w:p>
+    <w:p>
+      <w:r>
+        <w:br w:type="page"/>
+      </w:r>
+      <w:r>
+        <w:lastRenderedPageBreak/>
+        <w:t xml:space="preserve">Thanos, Sotirios, Jean Dube, and Diego </w:t>
+      </w:r>
+      <w:proofErr w:type="spellStart"/>
+      <w:r>
+        <w:t>Legros</w:t>
+      </w:r>
+      <w:proofErr w:type="spellEnd"/>
+      <w:r>
+        <w:t xml:space="preserve">.(2016) Putting Time into Space: The Temporal Coherence of Spatial Applications in the Housing Market. </w:t>
+      </w:r>
+      <w:r>
+        <w:rPr>
+          <w:i/>
+          <w:iCs/>
+        </w:rPr>
+        <w:t>Regional Science and Urban Economics</w:t>
+      </w:r>
+      <w:r>
+        <w:t>, 58:78-88</w:t>
+      </w:r>
+    </w:p>
+    <w:p>
+      <w:r>
+        <w:t xml:space="preserve">The goal of this paper is to set up a Hedonic Price model to account for three key factors of housing prices: (1) the Comparable Sales Effect, (2) the Seller Expectation Effect, and (3) the Contemporaneous Spatial Peers Effect. </w:t>
+      </w:r>
+    </w:p>
+    <w:p>
+      <w:r>
+        <w:t>Define the following prices:</w:t>
+      </w:r>
+    </w:p>
+    <w:p>
+      <w:pPr>
+        <w:rPr>
+          <w:rFonts w:eastAsiaTheme="minorEastAsia"/>
+        </w:rPr>
+      </w:pPr>
+      <m:oMathPara>
+        <m:oMath>
+          <m:sSub>
+            <m:sSubPr>
+              <m:ctrlPr>
+                <w:rPr>
+                  <w:rFonts w:ascii="Cambria Math" w:hAnsi="Cambria Math"/>
+                  <w:i/>
+                </w:rPr>
+              </m:ctrlPr>
+            </m:sSubPr>
+            <m:e>
+              <m:r>
+                <w:rPr>
+                  <w:rFonts w:ascii="Cambria Math" w:hAnsi="Cambria Math"/>
+                </w:rPr>
+                <m:t>y</m:t>
+              </m:r>
+            </m:e>
+            <m:sub>
+              <m:r>
+                <w:rPr>
+                  <w:rFonts w:ascii="Cambria Math" w:hAnsi="Cambria Math"/>
+                </w:rPr>
+                <m:t>i</m:t>
+              </m:r>
+              <m:d>
+                <m:dPr>
+                  <m:ctrlPr>
+                    <w:rPr>
+                      <w:rFonts w:ascii="Cambria Math" w:hAnsi="Cambria Math"/>
+                      <w:i/>
+                    </w:rPr>
+                  </m:ctrlPr>
+                </m:dPr>
+                <m:e>
+                  <m:r>
+                    <w:rPr>
+                      <w:rFonts w:ascii="Cambria Math" w:hAnsi="Cambria Math"/>
+                    </w:rPr>
+                    <m:t>t-p</m:t>
+                  </m:r>
+                </m:e>
+              </m:d>
+            </m:sub>
+          </m:sSub>
+          <m:r>
+            <w:rPr>
+              <w:rFonts w:ascii="Cambria Math" w:hAnsi="Cambria Math"/>
+            </w:rPr>
+            <m:t>=past sales of house j in time period t-p</m:t>
+          </m:r>
+        </m:oMath>
+      </m:oMathPara>
+    </w:p>
+    <w:p>
+      <w:pPr>
+        <w:rPr>
+          <w:rFonts w:eastAsiaTheme="minorEastAsia"/>
+        </w:rPr>
+      </w:pPr>
+      <m:oMathPara>
+        <m:oMath>
+          <m:sSubSup>
+            <m:sSubSupPr>
+              <m:ctrlPr>
+                <w:rPr>
+                  <w:rFonts w:ascii="Cambria Math" w:hAnsi="Cambria Math"/>
+                  <w:i/>
+                </w:rPr>
+              </m:ctrlPr>
+            </m:sSubSupPr>
+            <m:e>
+              <m:r>
+                <w:rPr>
+                  <w:rFonts w:ascii="Cambria Math" w:hAnsi="Cambria Math"/>
+                </w:rPr>
+                <m:t>y</m:t>
+              </m:r>
+            </m:e>
+            <m:sub>
+              <m:r>
+                <w:rPr>
+                  <w:rFonts w:ascii="Cambria Math" w:hAnsi="Cambria Math"/>
+                </w:rPr>
+                <m:t>m</m:t>
+              </m:r>
+              <m:d>
+                <m:dPr>
+                  <m:ctrlPr>
+                    <w:rPr>
+                      <w:rFonts w:ascii="Cambria Math" w:hAnsi="Cambria Math"/>
+                      <w:i/>
+                    </w:rPr>
+                  </m:ctrlPr>
+                </m:dPr>
+                <m:e>
+                  <m:r>
+                    <w:rPr>
+                      <w:rFonts w:ascii="Cambria Math" w:hAnsi="Cambria Math"/>
+                    </w:rPr>
+                    <m:t>t+q</m:t>
+                  </m:r>
+                </m:e>
+              </m:d>
+            </m:sub>
+            <m:sup>
+              <m:r>
+                <w:rPr>
+                  <w:rFonts w:ascii="Cambria Math" w:hAnsi="Cambria Math"/>
+                </w:rPr>
+                <m:t>*</m:t>
+              </m:r>
+            </m:sup>
+          </m:sSubSup>
+          <m:r>
+            <w:rPr>
+              <w:rFonts w:ascii="Cambria Math" w:hAnsi="Cambria Math"/>
+            </w:rPr>
+            <m:t>=asking price of home m not sold at t, but will sell at t+q</m:t>
+          </m:r>
+        </m:oMath>
+      </m:oMathPara>
+    </w:p>
+    <w:p>
+      <w:pPr>
+        <w:rPr>
+          <w:rFonts w:eastAsiaTheme="minorEastAsia"/>
+        </w:rPr>
+      </w:pPr>
+      <m:oMathPara>
+        <m:oMath>
+          <m:sSub>
+            <m:sSubPr>
+              <m:ctrlPr>
+                <w:rPr>
+                  <w:rFonts w:ascii="Cambria Math" w:hAnsi="Cambria Math"/>
+                  <w:i/>
+                </w:rPr>
+              </m:ctrlPr>
+            </m:sSubPr>
+            <m:e>
+              <m:r>
+                <w:rPr>
+                  <w:rFonts w:ascii="Cambria Math" w:hAnsi="Cambria Math"/>
+                </w:rPr>
+                <m:t>y</m:t>
+              </m:r>
+            </m:e>
+            <m:sub>
+              <m:r>
+                <w:rPr>
+                  <w:rFonts w:ascii="Cambria Math" w:hAnsi="Cambria Math"/>
+                </w:rPr>
+                <m:t>hit</m:t>
+              </m:r>
+            </m:sub>
+          </m:sSub>
+          <m:r>
+            <w:rPr>
+              <w:rFonts w:ascii="Cambria Math" w:hAnsi="Cambria Math"/>
+            </w:rPr>
+            <m:t>=sale price of home h nearby home i at time t</m:t>
+          </m:r>
+        </m:oMath>
+      </m:oMathPara>
+    </w:p>
+    <w:p>
+      <w:pPr>
+        <w:rPr>
+          <w:rFonts w:eastAsiaTheme="minorEastAsia"/>
+        </w:rPr>
+      </w:pPr>
+      <w:r>
+        <w:rPr>
+          <w:rFonts w:eastAsiaTheme="minorEastAsia"/>
+        </w:rPr>
+        <w:t>The HP model is then:</w:t>
+      </w:r>
+    </w:p>
+    <w:p>
+      <w:pPr>
+        <w:rPr>
+          <w:rFonts w:eastAsiaTheme="minorEastAsia"/>
+        </w:rPr>
+      </w:pPr>
+      <m:oMathPara>
+        <m:oMath>
+          <m:sSub>
+            <m:sSubPr>
+              <m:ctrlPr>
+                <w:rPr>
+                  <w:rFonts w:ascii="Cambria Math" w:hAnsi="Cambria Math"/>
+                  <w:i/>
+                </w:rPr>
+              </m:ctrlPr>
+            </m:sSubPr>
+            <m:e>
+              <m:r>
+                <w:rPr>
+                  <w:rFonts w:ascii="Cambria Math" w:hAnsi="Cambria Math"/>
+                </w:rPr>
+                <m:t>y</m:t>
+              </m:r>
+            </m:e>
+            <m:sub>
+              <m:r>
+                <w:rPr>
+                  <w:rFonts w:ascii="Cambria Math" w:hAnsi="Cambria Math"/>
+                </w:rPr>
+                <m:t>it</m:t>
+              </m:r>
+            </m:sub>
+          </m:sSub>
+          <m:r>
+            <w:rPr>
+              <w:rFonts w:ascii="Cambria Math" w:hAnsi="Cambria Math"/>
+            </w:rPr>
+            <m:t>=α+</m:t>
+          </m:r>
+          <m:r>
+            <m:rPr>
+              <m:sty m:val="p"/>
+            </m:rPr>
+            <w:rPr>
+              <w:rFonts w:ascii="Cambria Math" w:hAnsi="Cambria Math"/>
+            </w:rPr>
+            <m:t>Ψ</m:t>
+          </m:r>
+          <m:nary>
+            <m:naryPr>
+              <m:chr m:val="∑"/>
+              <m:limLoc m:val="subSup"/>
+              <m:ctrlPr>
+                <w:rPr>
+                  <w:rFonts w:ascii="Cambria Math" w:hAnsi="Cambria Math"/>
+                  <w:i/>
+                </w:rPr>
+              </m:ctrlPr>
+            </m:naryPr>
+            <m:sub>
+              <m:r>
+                <w:rPr>
+                  <w:rFonts w:ascii="Cambria Math" w:hAnsi="Cambria Math"/>
+                </w:rPr>
+                <m:t>j=1</m:t>
+              </m:r>
+            </m:sub>
+            <m:sup>
+              <m:r>
+                <w:rPr>
+                  <w:rFonts w:ascii="Cambria Math" w:hAnsi="Cambria Math"/>
+                </w:rPr>
+                <m:t>J</m:t>
+              </m:r>
+            </m:sup>
+            <m:e>
+              <m:sSub>
+                <m:sSubPr>
+                  <m:ctrlPr>
+                    <w:rPr>
+                      <w:rFonts w:ascii="Cambria Math" w:hAnsi="Cambria Math"/>
+                      <w:i/>
+                    </w:rPr>
+                  </m:ctrlPr>
+                </m:sSubPr>
+                <m:e>
+                  <m:r>
+                    <w:rPr>
+                      <w:rFonts w:ascii="Cambria Math" w:hAnsi="Cambria Math"/>
+                    </w:rPr>
+                    <m:t>w</m:t>
+                  </m:r>
+                </m:e>
+                <m:sub>
+                  <m:r>
+                    <w:rPr>
+                      <w:rFonts w:ascii="Cambria Math" w:hAnsi="Cambria Math"/>
+                    </w:rPr>
+                    <m:t>ij</m:t>
+                  </m:r>
+                </m:sub>
+              </m:sSub>
+              <m:sSub>
+                <m:sSubPr>
+                  <m:ctrlPr>
+                    <w:rPr>
+                      <w:rFonts w:ascii="Cambria Math" w:hAnsi="Cambria Math"/>
+                      <w:i/>
+                    </w:rPr>
+                  </m:ctrlPr>
+                </m:sSubPr>
+                <m:e>
+                  <m:r>
+                    <w:rPr>
+                      <w:rFonts w:ascii="Cambria Math" w:hAnsi="Cambria Math"/>
+                    </w:rPr>
+                    <m:t>y</m:t>
+                  </m:r>
+                </m:e>
+                <m:sub>
+                  <m:r>
+                    <w:rPr>
+                      <w:rFonts w:ascii="Cambria Math" w:hAnsi="Cambria Math"/>
+                    </w:rPr>
+                    <m:t>i</m:t>
+                  </m:r>
+                  <m:d>
+                    <m:dPr>
+                      <m:ctrlPr>
+                        <w:rPr>
+                          <w:rFonts w:ascii="Cambria Math" w:hAnsi="Cambria Math"/>
+                          <w:i/>
+                        </w:rPr>
+                      </m:ctrlPr>
+                    </m:dPr>
+                    <m:e>
+                      <m:r>
+                        <w:rPr>
+                          <w:rFonts w:ascii="Cambria Math" w:hAnsi="Cambria Math"/>
+                        </w:rPr>
+                        <m:t>t-p</m:t>
+                      </m:r>
+                    </m:e>
+                  </m:d>
+                </m:sub>
+              </m:sSub>
+              <m:r>
+                <w:rPr>
+                  <w:rFonts w:ascii="Cambria Math" w:hAnsi="Cambria Math"/>
+                </w:rPr>
+                <m:t>+φ</m:t>
+              </m:r>
+              <m:nary>
+                <m:naryPr>
+                  <m:chr m:val="∑"/>
+                  <m:limLoc m:val="subSup"/>
+                  <m:ctrlPr>
+                    <w:rPr>
+                      <w:rFonts w:ascii="Cambria Math" w:hAnsi="Cambria Math"/>
+                      <w:i/>
+                    </w:rPr>
+                  </m:ctrlPr>
+                </m:naryPr>
+                <m:sub>
+                  <m:r>
+                    <w:rPr>
+                      <w:rFonts w:ascii="Cambria Math" w:hAnsi="Cambria Math"/>
+                    </w:rPr>
+                    <m:t>m=1</m:t>
+                  </m:r>
+                </m:sub>
+                <m:sup>
+                  <m:r>
+                    <w:rPr>
+                      <w:rFonts w:ascii="Cambria Math" w:hAnsi="Cambria Math"/>
+                    </w:rPr>
+                    <m:t>M</m:t>
+                  </m:r>
+                </m:sup>
+                <m:e>
+                  <m:sSub>
+                    <m:sSubPr>
+                      <m:ctrlPr>
+                        <w:rPr>
+                          <w:rFonts w:ascii="Cambria Math" w:hAnsi="Cambria Math"/>
+                          <w:i/>
+                        </w:rPr>
+                      </m:ctrlPr>
+                    </m:sSubPr>
+                    <m:e>
+                      <m:r>
+                        <w:rPr>
+                          <w:rFonts w:ascii="Cambria Math" w:hAnsi="Cambria Math"/>
+                        </w:rPr>
+                        <m:t>w</m:t>
+                      </m:r>
+                    </m:e>
+                    <m:sub>
+                      <m:r>
+                        <w:rPr>
+                          <w:rFonts w:ascii="Cambria Math" w:hAnsi="Cambria Math"/>
+                        </w:rPr>
+                        <m:t>im</m:t>
+                      </m:r>
+                    </m:sub>
+                  </m:sSub>
+                  <m:sSubSup>
+                    <m:sSubSupPr>
+                      <m:ctrlPr>
+                        <w:rPr>
+                          <w:rFonts w:ascii="Cambria Math" w:hAnsi="Cambria Math"/>
+                          <w:i/>
+                        </w:rPr>
+                      </m:ctrlPr>
+                    </m:sSubSupPr>
+                    <m:e>
+                      <m:r>
+                        <w:rPr>
+                          <w:rFonts w:ascii="Cambria Math" w:hAnsi="Cambria Math"/>
+                        </w:rPr>
+                        <m:t>y</m:t>
+                      </m:r>
+                    </m:e>
+                    <m:sub>
+                      <m:r>
+                        <w:rPr>
+                          <w:rFonts w:ascii="Cambria Math" w:hAnsi="Cambria Math"/>
+                        </w:rPr>
+                        <m:t>m</m:t>
+                      </m:r>
+                      <m:d>
+                        <m:dPr>
+                          <m:ctrlPr>
+                            <w:rPr>
+                              <w:rFonts w:ascii="Cambria Math" w:hAnsi="Cambria Math"/>
+                              <w:i/>
+                            </w:rPr>
+                          </m:ctrlPr>
+                        </m:dPr>
+                        <m:e>
+                          <m:r>
+                            <w:rPr>
+                              <w:rFonts w:ascii="Cambria Math" w:hAnsi="Cambria Math"/>
+                            </w:rPr>
+                            <m:t>t+q</m:t>
+                          </m:r>
+                        </m:e>
+                      </m:d>
+                    </m:sub>
+                    <m:sup>
+                      <m:r>
+                        <w:rPr>
+                          <w:rFonts w:ascii="Cambria Math" w:hAnsi="Cambria Math"/>
+                        </w:rPr>
+                        <m:t>*</m:t>
+                      </m:r>
+                    </m:sup>
+                  </m:sSubSup>
+                </m:e>
+              </m:nary>
+            </m:e>
+          </m:nary>
+          <m:r>
+            <w:rPr>
+              <w:rFonts w:ascii="Cambria Math" w:hAnsi="Cambria Math"/>
+            </w:rPr>
+            <m:t>+ρ</m:t>
+          </m:r>
+          <m:nary>
+            <m:naryPr>
+              <m:chr m:val="∑"/>
+              <m:limLoc m:val="subSup"/>
+              <m:ctrlPr>
+                <w:rPr>
+                  <w:rFonts w:ascii="Cambria Math" w:hAnsi="Cambria Math"/>
+                  <w:i/>
+                </w:rPr>
+              </m:ctrlPr>
+            </m:naryPr>
+            <m:sub>
+              <m:r>
+                <w:rPr>
+                  <w:rFonts w:ascii="Cambria Math" w:hAnsi="Cambria Math"/>
+                </w:rPr>
+                <m:t>h=1</m:t>
+              </m:r>
+            </m:sub>
+            <m:sup>
+              <m:r>
+                <w:rPr>
+                  <w:rFonts w:ascii="Cambria Math" w:hAnsi="Cambria Math"/>
+                </w:rPr>
+                <m:t>H</m:t>
+              </m:r>
+            </m:sup>
+            <m:e>
+              <m:sSub>
+                <m:sSubPr>
+                  <m:ctrlPr>
+                    <w:rPr>
+                      <w:rFonts w:ascii="Cambria Math" w:hAnsi="Cambria Math"/>
+                      <w:i/>
+                    </w:rPr>
+                  </m:ctrlPr>
+                </m:sSubPr>
+                <m:e>
+                  <m:r>
+                    <w:rPr>
+                      <w:rFonts w:ascii="Cambria Math" w:hAnsi="Cambria Math"/>
+                    </w:rPr>
+                    <m:t>w</m:t>
+                  </m:r>
+                </m:e>
+                <m:sub>
+                  <m:r>
+                    <w:rPr>
+                      <w:rFonts w:ascii="Cambria Math" w:hAnsi="Cambria Math"/>
+                    </w:rPr>
+                    <m:t>hi</m:t>
+                  </m:r>
+                </m:sub>
+              </m:sSub>
+              <m:sSub>
+                <m:sSubPr>
+                  <m:ctrlPr>
+                    <w:rPr>
+                      <w:rFonts w:ascii="Cambria Math" w:hAnsi="Cambria Math"/>
+                      <w:i/>
+                    </w:rPr>
+                  </m:ctrlPr>
+                </m:sSubPr>
+                <m:e>
+                  <m:r>
+                    <w:rPr>
+                      <w:rFonts w:ascii="Cambria Math" w:hAnsi="Cambria Math"/>
+                    </w:rPr>
+                    <m:t>y</m:t>
+                  </m:r>
+                </m:e>
+                <m:sub>
+                  <m:r>
+                    <w:rPr>
+                      <w:rFonts w:ascii="Cambria Math" w:hAnsi="Cambria Math"/>
+                    </w:rPr>
+                    <m:t>hit</m:t>
+                  </m:r>
+                </m:sub>
+              </m:sSub>
+            </m:e>
+          </m:nary>
+          <m:r>
+            <w:rPr>
+              <w:rFonts w:ascii="Cambria Math" w:eastAsiaTheme="minorEastAsia" w:hAnsi="Cambria Math"/>
+            </w:rPr>
+            <m:t>+</m:t>
+          </m:r>
+          <m:nary>
+            <m:naryPr>
+              <m:chr m:val="∑"/>
+              <m:limLoc m:val="subSup"/>
+              <m:ctrlPr>
+                <w:rPr>
+                  <w:rFonts w:ascii="Cambria Math" w:eastAsiaTheme="minorEastAsia" w:hAnsi="Cambria Math"/>
+                  <w:i/>
+                </w:rPr>
+              </m:ctrlPr>
+            </m:naryPr>
+            <m:sub>
+              <m:r>
+                <w:rPr>
+                  <w:rFonts w:ascii="Cambria Math" w:eastAsiaTheme="minorEastAsia" w:hAnsi="Cambria Math"/>
+                </w:rPr>
+                <m:t>k=1</m:t>
+              </m:r>
+            </m:sub>
+            <m:sup>
+              <m:r>
+                <w:rPr>
+                  <w:rFonts w:ascii="Cambria Math" w:eastAsiaTheme="minorEastAsia" w:hAnsi="Cambria Math"/>
+                </w:rPr>
+                <m:t>K</m:t>
+              </m:r>
+            </m:sup>
+            <m:e>
+              <m:sSub>
+                <m:sSubPr>
+                  <m:ctrlPr>
+                    <w:rPr>
+                      <w:rFonts w:ascii="Cambria Math" w:eastAsiaTheme="minorEastAsia" w:hAnsi="Cambria Math"/>
+                      <w:i/>
+                    </w:rPr>
+                  </m:ctrlPr>
+                </m:sSubPr>
+                <m:e>
+                  <m:r>
+                    <w:rPr>
+                      <w:rFonts w:ascii="Cambria Math" w:eastAsiaTheme="minorEastAsia" w:hAnsi="Cambria Math"/>
+                    </w:rPr>
+                    <m:t>β</m:t>
+                  </m:r>
+                </m:e>
+                <m:sub>
+                  <m:r>
+                    <w:rPr>
+                      <w:rFonts w:ascii="Cambria Math" w:eastAsiaTheme="minorEastAsia" w:hAnsi="Cambria Math"/>
+                    </w:rPr>
+                    <m:t>k</m:t>
+                  </m:r>
+                </m:sub>
+              </m:sSub>
+              <m:sSub>
+                <m:sSubPr>
+                  <m:ctrlPr>
+                    <w:rPr>
+                      <w:rFonts w:ascii="Cambria Math" w:eastAsiaTheme="minorEastAsia" w:hAnsi="Cambria Math"/>
+                      <w:i/>
+                    </w:rPr>
+                  </m:ctrlPr>
+                </m:sSubPr>
+                <m:e>
+                  <m:r>
+                    <w:rPr>
+                      <w:rFonts w:ascii="Cambria Math" w:eastAsiaTheme="minorEastAsia" w:hAnsi="Cambria Math"/>
+                    </w:rPr>
+                    <m:t>x</m:t>
+                  </m:r>
+                </m:e>
+                <m:sub>
+                  <m:r>
+                    <w:rPr>
+                      <w:rFonts w:ascii="Cambria Math" w:eastAsiaTheme="minorEastAsia" w:hAnsi="Cambria Math"/>
+                    </w:rPr>
+                    <m:t>ikt</m:t>
+                  </m:r>
+                </m:sub>
+              </m:sSub>
+            </m:e>
+          </m:nary>
+          <m:r>
+            <w:rPr>
+              <w:rFonts w:ascii="Cambria Math" w:eastAsiaTheme="minorEastAsia" w:hAnsi="Cambria Math"/>
+            </w:rPr>
+            <m:t>+</m:t>
+          </m:r>
+          <m:sSub>
+            <m:sSubPr>
+              <m:ctrlPr>
+                <w:rPr>
+                  <w:rFonts w:ascii="Cambria Math" w:eastAsiaTheme="minorEastAsia" w:hAnsi="Cambria Math"/>
+                  <w:i/>
+                </w:rPr>
+              </m:ctrlPr>
+            </m:sSubPr>
+            <m:e>
+              <m:r>
+                <w:rPr>
+                  <w:rFonts w:ascii="Cambria Math" w:eastAsiaTheme="minorEastAsia" w:hAnsi="Cambria Math"/>
+                </w:rPr>
+                <m:t>ε</m:t>
+              </m:r>
+            </m:e>
+            <m:sub>
+              <m:r>
+                <w:rPr>
+                  <w:rFonts w:ascii="Cambria Math" w:eastAsiaTheme="minorEastAsia" w:hAnsi="Cambria Math"/>
+                </w:rPr>
+                <m:t>it</m:t>
+              </m:r>
+            </m:sub>
+          </m:sSub>
+        </m:oMath>
+      </m:oMathPara>
+    </w:p>
+    <w:p>
+      <w:pPr>
+        <w:rPr>
+          <w:rFonts w:eastAsiaTheme="minorEastAsia"/>
+        </w:rPr>
+      </w:pPr>
+      <w:r>
+        <w:rPr>
+          <w:rFonts w:eastAsiaTheme="minorEastAsia"/>
+        </w:rPr>
+        <w:t xml:space="preserve">In this specification, </w:t>
+      </w:r>
+      <m:oMath>
+        <m:r>
+          <m:rPr>
+            <m:sty m:val="p"/>
+          </m:rPr>
+          <w:rPr>
+            <w:rFonts w:ascii="Cambria Math" w:eastAsiaTheme="minorEastAsia" w:hAnsi="Cambria Math"/>
+          </w:rPr>
+          <m:t>Ψ</m:t>
+        </m:r>
+      </m:oMath>
+      <w:r>
+        <w:rPr>
+          <w:rFonts w:eastAsiaTheme="minorEastAsia"/>
+        </w:rPr>
+        <w:t xml:space="preserve"> is the comparable sales effect, </w:t>
+      </w:r>
+      <m:oMath>
+        <m:r>
+          <w:rPr>
+            <w:rFonts w:ascii="Cambria Math" w:eastAsiaTheme="minorEastAsia" w:hAnsi="Cambria Math"/>
+          </w:rPr>
+          <m:t>φ</m:t>
+        </m:r>
+      </m:oMath>
+      <w:r>
+        <w:rPr>
+          <w:rFonts w:eastAsiaTheme="minorEastAsia"/>
+        </w:rPr>
+        <w:t xml:space="preserve"> is the sellers expectation effect, and </w:t>
+      </w:r>
+      <m:oMath>
+        <m:r>
+          <w:rPr>
+            <w:rFonts w:ascii="Cambria Math" w:eastAsiaTheme="minorEastAsia" w:hAnsi="Cambria Math"/>
+          </w:rPr>
+          <m:t>ρ</m:t>
+        </m:r>
+      </m:oMath>
+      <w:r>
+        <w:rPr>
+          <w:rFonts w:eastAsiaTheme="minorEastAsia"/>
+        </w:rPr>
+        <w:t xml:space="preserve"> is the contemporaneous peer effect. The key contribution of the paper is the creation of the </w:t>
+      </w:r>
+      <m:oMath>
+        <m:sSub>
+          <m:sSubPr>
+            <m:ctrlPr>
+              <w:rPr>
+                <w:rFonts w:ascii="Cambria Math" w:eastAsiaTheme="minorEastAsia" w:hAnsi="Cambria Math"/>
+                <w:i/>
+              </w:rPr>
+            </m:ctrlPr>
+          </m:sSubPr>
+          <m:e>
+            <m:r>
+              <w:rPr>
+                <w:rFonts w:ascii="Cambria Math" w:eastAsiaTheme="minorEastAsia" w:hAnsi="Cambria Math"/>
+              </w:rPr>
+              <m:t>w</m:t>
+            </m:r>
+          </m:e>
+          <m:sub>
+            <m:r>
+              <w:rPr>
+                <w:rFonts w:ascii="Cambria Math" w:eastAsiaTheme="minorEastAsia" w:hAnsi="Cambria Math"/>
+              </w:rPr>
+              <m:t>ij</m:t>
+            </m:r>
+          </m:sub>
+        </m:sSub>
+      </m:oMath>
+      <w:r>
+        <w:rPr>
+          <w:rFonts w:eastAsiaTheme="minorEastAsia"/>
+        </w:rPr>
+        <w:t xml:space="preserve"> terms.</w:t>
+      </w:r>
+    </w:p>
+    <w:p>
+      <w:pPr>
+        <w:rPr>
+          <w:rFonts w:eastAsiaTheme="minorEastAsia"/>
+        </w:rPr>
+      </w:pPr>
+      <w:r>
+        <w:rPr>
+          <w:rFonts w:eastAsiaTheme="minorEastAsia"/>
+        </w:rPr>
+        <w:t>To create the weights, one first orders the data by sales date and then assumes that time is discrete</w:t>
+      </w:r>
+      <w:r>
+        <w:rPr>
+          <w:rFonts w:eastAsiaTheme="minorEastAsia"/>
+        </w:rPr>
+        <w:t xml:space="preserve"> (in this paper they assume there are </w:t>
+      </w:r>
+      <m:oMath>
+        <m:r>
+          <w:rPr>
+            <w:rFonts w:ascii="Cambria Math" w:eastAsiaTheme="minorEastAsia" w:hAnsi="Cambria Math"/>
+          </w:rPr>
+          <m:t>R</m:t>
+        </m:r>
+      </m:oMath>
+      <w:r>
+        <w:rPr>
+          <w:rFonts w:eastAsiaTheme="minorEastAsia"/>
+        </w:rPr>
+        <w:t xml:space="preserve"> time periods so that the number of sales in each is likely not equal.</w:t>
+      </w:r>
+      <w:r>
+        <w:rPr>
+          <w:rFonts w:eastAsiaTheme="minorEastAsia"/>
+        </w:rPr>
+        <w:t xml:space="preserve"> The author then decides on a distance cutoff (</w:t>
+      </w:r>
+      <m:oMath>
+        <m:sSub>
+          <m:sSubPr>
+            <m:ctrlPr>
+              <w:rPr>
+                <w:rFonts w:ascii="Cambria Math" w:eastAsiaTheme="minorEastAsia" w:hAnsi="Cambria Math"/>
+                <w:i/>
+              </w:rPr>
+            </m:ctrlPr>
+          </m:sSubPr>
+          <m:e>
+            <m:r>
+              <w:rPr>
+                <w:rFonts w:ascii="Cambria Math" w:eastAsiaTheme="minorEastAsia" w:hAnsi="Cambria Math"/>
+              </w:rPr>
+              <m:t>d</m:t>
+            </m:r>
+          </m:e>
+          <m:sub>
+            <m:r>
+              <w:rPr>
+                <w:rFonts w:ascii="Cambria Math" w:eastAsiaTheme="minorEastAsia" w:hAnsi="Cambria Math"/>
+              </w:rPr>
+              <m:t>c</m:t>
+            </m:r>
+          </m:sub>
+        </m:sSub>
+      </m:oMath>
+      <w:r>
+        <w:rPr>
+          <w:rFonts w:eastAsiaTheme="minorEastAsia"/>
+        </w:rPr>
+        <w:t xml:space="preserve">) </w:t>
+      </w:r>
+      <w:r>
+        <w:rPr>
+          <w:rFonts w:eastAsiaTheme="minorEastAsia"/>
+        </w:rPr>
+        <w:t xml:space="preserve">which they set at the average distance between all neighbors, </w:t>
+      </w:r>
+      <w:r>
+        <w:rPr>
+          <w:rFonts w:eastAsiaTheme="minorEastAsia"/>
+        </w:rPr>
+        <w:t>and then creates the spatial matrix as:</w:t>
+      </w:r>
+    </w:p>
+    <w:p>
+      <w:pPr>
+        <w:rPr>
+          <w:rFonts w:eastAsiaTheme="minorEastAsia"/>
+        </w:rPr>
+      </w:pPr>
+      <m:oMathPara>
+        <m:oMath>
+          <m:r>
+            <w:rPr>
+              <w:rFonts w:ascii="Cambria Math" w:hAnsi="Cambria Math"/>
+            </w:rPr>
+            <m:t>s=</m:t>
+          </m:r>
+          <m:d>
+            <m:dPr>
+              <m:begChr m:val="{"/>
+              <m:endChr m:val=""/>
+              <m:ctrlPr>
+                <w:rPr>
+                  <w:rFonts w:ascii="Cambria Math" w:hAnsi="Cambria Math"/>
+                  <w:i/>
+                </w:rPr>
+              </m:ctrlPr>
+            </m:dPr>
+            <m:e>
+              <m:eqArr>
+                <m:eqArrPr>
+                  <m:ctrlPr>
+                    <w:rPr>
+                      <w:rFonts w:ascii="Cambria Math" w:hAnsi="Cambria Math"/>
+                      <w:i/>
+                    </w:rPr>
+                  </m:ctrlPr>
+                </m:eqArrPr>
+                <m:e>
+                  <m:sSup>
+                    <m:sSupPr>
+                      <m:ctrlPr>
+                        <w:rPr>
+                          <w:rFonts w:ascii="Cambria Math" w:hAnsi="Cambria Math"/>
+                          <w:i/>
+                        </w:rPr>
+                      </m:ctrlPr>
+                    </m:sSupPr>
+                    <m:e>
+                      <m:r>
+                        <w:rPr>
+                          <w:rFonts w:ascii="Cambria Math" w:hAnsi="Cambria Math"/>
+                        </w:rPr>
+                        <m:t>e</m:t>
+                      </m:r>
+                    </m:e>
+                    <m:sup>
+                      <m:r>
+                        <w:rPr>
+                          <w:rFonts w:ascii="Cambria Math" w:hAnsi="Cambria Math"/>
+                        </w:rPr>
+                        <m:t>-</m:t>
+                      </m:r>
+                      <m:sSub>
+                        <m:sSubPr>
+                          <m:ctrlPr>
+                            <w:rPr>
+                              <w:rFonts w:ascii="Cambria Math" w:hAnsi="Cambria Math"/>
+                              <w:i/>
+                            </w:rPr>
+                          </m:ctrlPr>
+                        </m:sSubPr>
+                        <m:e>
+                          <m:r>
+                            <w:rPr>
+                              <w:rFonts w:ascii="Cambria Math" w:hAnsi="Cambria Math"/>
+                            </w:rPr>
+                            <m:t>d</m:t>
+                          </m:r>
+                        </m:e>
+                        <m:sub>
+                          <m:r>
+                            <w:rPr>
+                              <w:rFonts w:ascii="Cambria Math" w:hAnsi="Cambria Math"/>
+                            </w:rPr>
+                            <m:t>ij</m:t>
+                          </m:r>
+                        </m:sub>
+                      </m:sSub>
+                    </m:sup>
+                  </m:sSup>
+                  <m:r>
+                    <w:rPr>
+                      <w:rFonts w:ascii="Cambria Math" w:hAnsi="Cambria Math"/>
+                    </w:rPr>
+                    <m:t xml:space="preserve">    if i</m:t>
+                  </m:r>
+                  <m:r>
+                    <w:rPr>
+                      <w:rFonts w:ascii="Cambria Math" w:hAnsi="Cambria Math"/>
+                    </w:rPr>
+                    <m:t>≠</m:t>
+                  </m:r>
+                  <m:r>
+                    <w:rPr>
+                      <w:rFonts w:ascii="Cambria Math" w:hAnsi="Cambria Math"/>
+                    </w:rPr>
+                    <m:t xml:space="preserve">j and </m:t>
+                  </m:r>
+                  <m:sSub>
+                    <m:sSubPr>
+                      <m:ctrlPr>
+                        <w:rPr>
+                          <w:rFonts w:ascii="Cambria Math" w:hAnsi="Cambria Math"/>
+                          <w:i/>
+                        </w:rPr>
+                      </m:ctrlPr>
+                    </m:sSubPr>
+                    <m:e>
+                      <m:r>
+                        <w:rPr>
+                          <w:rFonts w:ascii="Cambria Math" w:hAnsi="Cambria Math"/>
+                        </w:rPr>
+                        <m:t>d</m:t>
+                      </m:r>
+                    </m:e>
+                    <m:sub>
+                      <m:r>
+                        <w:rPr>
+                          <w:rFonts w:ascii="Cambria Math" w:hAnsi="Cambria Math"/>
+                        </w:rPr>
+                        <m:t>ij</m:t>
+                      </m:r>
+                    </m:sub>
+                  </m:sSub>
+                  <m:r>
+                    <w:rPr>
+                      <w:rFonts w:ascii="Cambria Math" w:hAnsi="Cambria Math"/>
+                    </w:rPr>
+                    <m:t>≤</m:t>
+                  </m:r>
+                  <m:sSub>
+                    <m:sSubPr>
+                      <m:ctrlPr>
+                        <w:rPr>
+                          <w:rFonts w:ascii="Cambria Math" w:hAnsi="Cambria Math"/>
+                          <w:i/>
+                        </w:rPr>
+                      </m:ctrlPr>
+                    </m:sSubPr>
+                    <m:e>
+                      <m:r>
+                        <w:rPr>
+                          <w:rFonts w:ascii="Cambria Math" w:hAnsi="Cambria Math"/>
+                        </w:rPr>
+                        <m:t>d</m:t>
+                      </m:r>
+                    </m:e>
+                    <m:sub>
+                      <m:r>
+                        <w:rPr>
+                          <w:rFonts w:ascii="Cambria Math" w:hAnsi="Cambria Math"/>
+                        </w:rPr>
+                        <m:t>c</m:t>
+                      </m:r>
+                    </m:sub>
+                  </m:sSub>
+                </m:e>
+                <m:e>
+                  <m:r>
+                    <w:rPr>
+                      <w:rFonts w:ascii="Cambria Math" w:hAnsi="Cambria Math"/>
+                    </w:rPr>
+                    <m:t xml:space="preserve">0         if i=j or </m:t>
+                  </m:r>
+                  <m:sSub>
+                    <m:sSubPr>
+                      <m:ctrlPr>
+                        <w:rPr>
+                          <w:rFonts w:ascii="Cambria Math" w:hAnsi="Cambria Math"/>
+                          <w:i/>
+                        </w:rPr>
+                      </m:ctrlPr>
+                    </m:sSubPr>
+                    <m:e>
+                      <m:r>
+                        <w:rPr>
+                          <w:rFonts w:ascii="Cambria Math" w:hAnsi="Cambria Math"/>
+                        </w:rPr>
+                        <m:t>d</m:t>
+                      </m:r>
+                    </m:e>
+                    <m:sub>
+                      <m:r>
+                        <w:rPr>
+                          <w:rFonts w:ascii="Cambria Math" w:hAnsi="Cambria Math"/>
+                        </w:rPr>
+                        <m:t>ij</m:t>
+                      </m:r>
+                    </m:sub>
+                  </m:sSub>
+                  <m:r>
+                    <w:rPr>
+                      <w:rFonts w:ascii="Cambria Math" w:hAnsi="Cambria Math"/>
+                    </w:rPr>
+                    <m:t>&gt;</m:t>
+                  </m:r>
+                  <m:sSub>
+                    <m:sSubPr>
+                      <m:ctrlPr>
+                        <w:rPr>
+                          <w:rFonts w:ascii="Cambria Math" w:hAnsi="Cambria Math"/>
+                          <w:i/>
+                        </w:rPr>
+                      </m:ctrlPr>
+                    </m:sSubPr>
+                    <m:e>
+                      <m:r>
+                        <w:rPr>
+                          <w:rFonts w:ascii="Cambria Math" w:hAnsi="Cambria Math"/>
+                        </w:rPr>
+                        <m:t>d</m:t>
+                      </m:r>
+                    </m:e>
+                    <m:sub>
+                      <m:r>
+                        <w:rPr>
+                          <w:rFonts w:ascii="Cambria Math" w:hAnsi="Cambria Math"/>
+                        </w:rPr>
+                        <m:t>c</m:t>
+                      </m:r>
+                    </m:sub>
+                  </m:sSub>
+                </m:e>
+              </m:eqArr>
+            </m:e>
+          </m:d>
+        </m:oMath>
+      </m:oMathPara>
+    </w:p>
+    <w:p>
+      <w:pPr>
+        <w:rPr>
+          <w:rFonts w:eastAsiaTheme="minorEastAsia"/>
+        </w:rPr>
+      </w:pPr>
+      <w:r>
+        <w:rPr>
+          <w:rFonts w:eastAsiaTheme="minorEastAsia"/>
+        </w:rPr>
+        <w:t>The larger spatial matrix is then set as</w:t>
+      </w:r>
+      <w:r>
+        <w:rPr>
+          <w:rFonts w:eastAsiaTheme="minorEastAsia"/>
+        </w:rPr>
+        <w:t xml:space="preserve"> an </w:t>
+      </w:r>
+      <m:oMath>
+        <m:sSub>
+          <m:sSubPr>
+            <m:ctrlPr>
+              <w:rPr>
+                <w:rFonts w:ascii="Cambria Math" w:eastAsiaTheme="minorEastAsia" w:hAnsi="Cambria Math"/>
+                <w:i/>
+              </w:rPr>
+            </m:ctrlPr>
+          </m:sSubPr>
+          <m:e>
+            <m:r>
+              <w:rPr>
+                <w:rFonts w:ascii="Cambria Math" w:eastAsiaTheme="minorEastAsia" w:hAnsi="Cambria Math"/>
+              </w:rPr>
+              <m:t>N</m:t>
+            </m:r>
+          </m:e>
+          <m:sub>
+            <m:r>
+              <w:rPr>
+                <w:rFonts w:ascii="Cambria Math" w:eastAsiaTheme="minorEastAsia" w:hAnsi="Cambria Math"/>
+              </w:rPr>
+              <m:t>T</m:t>
+            </m:r>
+          </m:sub>
+        </m:sSub>
+        <m:r>
+          <w:rPr>
+            <w:rFonts w:ascii="Cambria Math" w:eastAsiaTheme="minorEastAsia" w:hAnsi="Cambria Math"/>
+          </w:rPr>
+          <m:t>×</m:t>
+        </m:r>
+        <m:sSub>
+          <m:sSubPr>
+            <m:ctrlPr>
+              <w:rPr>
+                <w:rFonts w:ascii="Cambria Math" w:eastAsiaTheme="minorEastAsia" w:hAnsi="Cambria Math"/>
+                <w:i/>
+              </w:rPr>
+            </m:ctrlPr>
+          </m:sSubPr>
+          <m:e>
+            <m:r>
+              <w:rPr>
+                <w:rFonts w:ascii="Cambria Math" w:eastAsiaTheme="minorEastAsia" w:hAnsi="Cambria Math"/>
+              </w:rPr>
+              <m:t>N</m:t>
+            </m:r>
+          </m:e>
+          <m:sub>
+            <m:r>
+              <w:rPr>
+                <w:rFonts w:ascii="Cambria Math" w:eastAsiaTheme="minorEastAsia" w:hAnsi="Cambria Math"/>
+              </w:rPr>
+              <m:t>T</m:t>
+            </m:r>
+          </m:sub>
+        </m:sSub>
+      </m:oMath>
+      <w:r>
+        <w:rPr>
+          <w:rFonts w:eastAsiaTheme="minorEastAsia"/>
+        </w:rPr>
+        <w:t xml:space="preserve"> matrix</w:t>
+      </w:r>
+      <w:r>
+        <w:rPr>
+          <w:rFonts w:eastAsiaTheme="minorEastAsia"/>
+        </w:rPr>
+        <w:t>:</w:t>
+      </w:r>
+    </w:p>
+    <w:p>
+      <w:pPr>
+        <w:rPr>
+          <w:rFonts w:eastAsiaTheme="minorEastAsia"/>
+        </w:rPr>
+      </w:pPr>
+      <m:oMathPara>
+        <m:oMath>
+          <m:r>
+            <w:rPr>
+              <w:rFonts w:ascii="Cambria Math" w:hAnsi="Cambria Math"/>
+            </w:rPr>
+            <m:t>S=</m:t>
+          </m:r>
+          <m:r>
+            <w:rPr>
+              <w:rFonts w:ascii="Cambria Math" w:hAnsi="Cambria Math"/>
+            </w:rPr>
+            <m:t>[</m:t>
+          </m:r>
+          <m:m>
+            <m:mPr>
+              <m:mcs>
+                <m:mc>
+                  <m:mcPr>
+                    <m:count m:val="3"/>
+                    <m:mcJc m:val="center"/>
+                  </m:mcPr>
+                </m:mc>
+              </m:mcs>
+              <m:ctrlPr>
+                <w:rPr>
+                  <w:rFonts w:ascii="Cambria Math" w:hAnsi="Cambria Math"/>
+                  <w:i/>
+                </w:rPr>
+              </m:ctrlPr>
+            </m:mPr>
+            <m:mr>
+              <m:e>
+                <m:r>
+                  <w:rPr>
+                    <w:rFonts w:ascii="Cambria Math" w:hAnsi="Cambria Math"/>
+                  </w:rPr>
+                  <m:t>0</m:t>
+                </m:r>
+              </m:e>
+              <m:e>
+                <m:sSub>
+                  <m:sSubPr>
+                    <m:ctrlPr>
+                      <w:rPr>
+                        <w:rFonts w:ascii="Cambria Math" w:hAnsi="Cambria Math"/>
+                        <w:i/>
+                      </w:rPr>
+                    </m:ctrlPr>
+                  </m:sSubPr>
+                  <m:e>
+                    <m:r>
+                      <w:rPr>
+                        <w:rFonts w:ascii="Cambria Math" w:hAnsi="Cambria Math"/>
+                      </w:rPr>
+                      <m:t>s</m:t>
+                    </m:r>
+                  </m:e>
+                  <m:sub>
+                    <m:r>
+                      <w:rPr>
+                        <w:rFonts w:ascii="Cambria Math" w:hAnsi="Cambria Math"/>
+                      </w:rPr>
+                      <m:t>12</m:t>
+                    </m:r>
+                  </m:sub>
+                </m:sSub>
+              </m:e>
+              <m:e>
+                <m:sSub>
+                  <m:sSubPr>
+                    <m:ctrlPr>
+                      <w:rPr>
+                        <w:rFonts w:ascii="Cambria Math" w:hAnsi="Cambria Math"/>
+                        <w:i/>
+                      </w:rPr>
+                    </m:ctrlPr>
+                  </m:sSubPr>
+                  <m:e>
+                    <m:r>
+                      <w:rPr>
+                        <w:rFonts w:ascii="Cambria Math" w:hAnsi="Cambria Math"/>
+                      </w:rPr>
+                      <m:t>s</m:t>
+                    </m:r>
+                  </m:e>
+                  <m:sub>
+                    <m:r>
+                      <w:rPr>
+                        <w:rFonts w:ascii="Cambria Math" w:hAnsi="Cambria Math"/>
+                      </w:rPr>
+                      <m:t>1</m:t>
+                    </m:r>
+                    <m:sSub>
+                      <m:sSubPr>
+                        <m:ctrlPr>
+                          <w:rPr>
+                            <w:rFonts w:ascii="Cambria Math" w:hAnsi="Cambria Math"/>
+                            <w:i/>
+                          </w:rPr>
+                        </m:ctrlPr>
+                      </m:sSubPr>
+                      <m:e>
+                        <m:r>
+                          <w:rPr>
+                            <w:rFonts w:ascii="Cambria Math" w:hAnsi="Cambria Math"/>
+                          </w:rPr>
+                          <m:t>N</m:t>
+                        </m:r>
+                      </m:e>
+                      <m:sub>
+                        <m:r>
+                          <w:rPr>
+                            <w:rFonts w:ascii="Cambria Math" w:hAnsi="Cambria Math"/>
+                          </w:rPr>
+                          <m:t>R</m:t>
+                        </m:r>
+                      </m:sub>
+                    </m:sSub>
+                  </m:sub>
+                </m:sSub>
+              </m:e>
+            </m:mr>
+            <m:mr>
+              <m:e>
+                <m:sSub>
+                  <m:sSubPr>
+                    <m:ctrlPr>
+                      <w:rPr>
+                        <w:rFonts w:ascii="Cambria Math" w:hAnsi="Cambria Math"/>
+                        <w:i/>
+                      </w:rPr>
+                    </m:ctrlPr>
+                  </m:sSubPr>
+                  <m:e>
+                    <m:r>
+                      <w:rPr>
+                        <w:rFonts w:ascii="Cambria Math" w:hAnsi="Cambria Math"/>
+                      </w:rPr>
+                      <m:t>s</m:t>
+                    </m:r>
+                  </m:e>
+                  <m:sub>
+                    <m:r>
+                      <w:rPr>
+                        <w:rFonts w:ascii="Cambria Math" w:hAnsi="Cambria Math"/>
+                      </w:rPr>
+                      <m:t>21</m:t>
+                    </m:r>
+                  </m:sub>
+                </m:sSub>
+              </m:e>
+              <m:e>
+                <m:r>
+                  <w:rPr>
+                    <w:rFonts w:ascii="Cambria Math" w:hAnsi="Cambria Math"/>
+                  </w:rPr>
+                  <m:t>0</m:t>
+                </m:r>
+              </m:e>
+              <m:e>
+                <m:sSub>
+                  <m:sSubPr>
+                    <m:ctrlPr>
+                      <w:rPr>
+                        <w:rFonts w:ascii="Cambria Math" w:hAnsi="Cambria Math"/>
+                        <w:i/>
+                      </w:rPr>
+                    </m:ctrlPr>
+                  </m:sSubPr>
+                  <m:e>
+                    <m:r>
+                      <w:rPr>
+                        <w:rFonts w:ascii="Cambria Math" w:hAnsi="Cambria Math"/>
+                      </w:rPr>
+                      <m:t>s</m:t>
+                    </m:r>
+                  </m:e>
+                  <m:sub>
+                    <m:r>
+                      <w:rPr>
+                        <w:rFonts w:ascii="Cambria Math" w:hAnsi="Cambria Math"/>
+                      </w:rPr>
+                      <m:t>2</m:t>
+                    </m:r>
+                    <m:sSub>
+                      <m:sSubPr>
+                        <m:ctrlPr>
+                          <w:rPr>
+                            <w:rFonts w:ascii="Cambria Math" w:hAnsi="Cambria Math"/>
+                            <w:i/>
+                          </w:rPr>
+                        </m:ctrlPr>
+                      </m:sSubPr>
+                      <m:e>
+                        <m:r>
+                          <w:rPr>
+                            <w:rFonts w:ascii="Cambria Math" w:hAnsi="Cambria Math"/>
+                          </w:rPr>
+                          <m:t>N</m:t>
+                        </m:r>
+                      </m:e>
+                      <m:sub>
+                        <m:r>
+                          <w:rPr>
+                            <w:rFonts w:ascii="Cambria Math" w:hAnsi="Cambria Math"/>
+                          </w:rPr>
+                          <m:t>R</m:t>
+                        </m:r>
+                      </m:sub>
+                    </m:sSub>
+                  </m:sub>
+                </m:sSub>
+              </m:e>
+            </m:mr>
+            <m:mr>
+              <m:e>
+                <m:sSub>
+                  <m:sSubPr>
+                    <m:ctrlPr>
+                      <w:rPr>
+                        <w:rFonts w:ascii="Cambria Math" w:hAnsi="Cambria Math"/>
+                        <w:i/>
+                      </w:rPr>
+                    </m:ctrlPr>
+                  </m:sSubPr>
+                  <m:e>
+                    <m:r>
+                      <w:rPr>
+                        <w:rFonts w:ascii="Cambria Math" w:hAnsi="Cambria Math"/>
+                      </w:rPr>
+                      <m:t>s</m:t>
+                    </m:r>
+                  </m:e>
+                  <m:sub>
+                    <m:sSub>
+                      <m:sSubPr>
+                        <m:ctrlPr>
+                          <w:rPr>
+                            <w:rFonts w:ascii="Cambria Math" w:hAnsi="Cambria Math"/>
+                            <w:i/>
+                          </w:rPr>
+                        </m:ctrlPr>
+                      </m:sSubPr>
+                      <m:e>
+                        <m:r>
+                          <w:rPr>
+                            <w:rFonts w:ascii="Cambria Math" w:hAnsi="Cambria Math"/>
+                          </w:rPr>
+                          <m:t>N</m:t>
+                        </m:r>
+                      </m:e>
+                      <m:sub>
+                        <m:r>
+                          <w:rPr>
+                            <w:rFonts w:ascii="Cambria Math" w:hAnsi="Cambria Math"/>
+                          </w:rPr>
+                          <m:t>R</m:t>
+                        </m:r>
+                      </m:sub>
+                    </m:sSub>
+                    <m:r>
+                      <w:rPr>
+                        <w:rFonts w:ascii="Cambria Math" w:hAnsi="Cambria Math"/>
+                      </w:rPr>
+                      <m:t>1</m:t>
+                    </m:r>
+                  </m:sub>
+                </m:sSub>
+              </m:e>
+              <m:e>
+                <m:sSub>
+                  <m:sSubPr>
+                    <m:ctrlPr>
+                      <w:rPr>
+                        <w:rFonts w:ascii="Cambria Math" w:hAnsi="Cambria Math"/>
+                        <w:i/>
+                      </w:rPr>
+                    </m:ctrlPr>
+                  </m:sSubPr>
+                  <m:e>
+                    <m:r>
+                      <w:rPr>
+                        <w:rFonts w:ascii="Cambria Math" w:hAnsi="Cambria Math"/>
+                      </w:rPr>
+                      <m:t>s</m:t>
+                    </m:r>
+                  </m:e>
+                  <m:sub>
+                    <m:sSub>
+                      <m:sSubPr>
+                        <m:ctrlPr>
+                          <w:rPr>
+                            <w:rFonts w:ascii="Cambria Math" w:hAnsi="Cambria Math"/>
+                            <w:i/>
+                          </w:rPr>
+                        </m:ctrlPr>
+                      </m:sSubPr>
+                      <m:e>
+                        <m:r>
+                          <w:rPr>
+                            <w:rFonts w:ascii="Cambria Math" w:hAnsi="Cambria Math"/>
+                          </w:rPr>
+                          <m:t>N</m:t>
+                        </m:r>
+                      </m:e>
+                      <m:sub>
+                        <m:r>
+                          <w:rPr>
+                            <w:rFonts w:ascii="Cambria Math" w:hAnsi="Cambria Math"/>
+                          </w:rPr>
+                          <m:t>R</m:t>
+                        </m:r>
+                      </m:sub>
+                    </m:sSub>
+                    <m:r>
+                      <w:rPr>
+                        <w:rFonts w:ascii="Cambria Math" w:hAnsi="Cambria Math"/>
+                      </w:rPr>
+                      <m:t>2</m:t>
+                    </m:r>
+                  </m:sub>
+                </m:sSub>
+              </m:e>
+              <m:e>
+                <m:r>
+                  <w:rPr>
+                    <w:rFonts w:ascii="Cambria Math" w:hAnsi="Cambria Math"/>
+                  </w:rPr>
+                  <m:t>0</m:t>
+                </m:r>
+              </m:e>
+            </m:mr>
+          </m:m>
+          <m:r>
+            <w:rPr>
+              <w:rFonts w:ascii="Cambria Math" w:hAnsi="Cambria Math"/>
+            </w:rPr>
+            <m:t>]</m:t>
+          </m:r>
+        </m:oMath>
+      </m:oMathPara>
+    </w:p>
+    <w:p>
+      <w:pPr>
+        <w:rPr>
+          <w:rFonts w:eastAsiaTheme="minorEastAsia"/>
+        </w:rPr>
+      </w:pPr>
+      <w:r>
+        <w:rPr>
+          <w:rFonts w:eastAsiaTheme="minorEastAsia"/>
+        </w:rPr>
+        <w:t xml:space="preserve">This is the same matrix that is typically used in spatial models (W). The authors then show that this can also be expressed as a matrix of </w:t>
+      </w:r>
+      <w:proofErr w:type="gramStart"/>
+      <w:r>
+        <w:rPr>
+          <w:rFonts w:eastAsiaTheme="minorEastAsia"/>
+        </w:rPr>
+        <w:t>matrices</w:t>
+      </w:r>
+      <w:proofErr w:type="gramEnd"/>
+      <w:r>
+        <w:rPr>
+          <w:rFonts w:eastAsiaTheme="minorEastAsia"/>
+        </w:rPr>
+        <w:t xml:space="preserve"> where each sub-matrix is a matrix containing all the sales within the distance cutoff and within a given time frame. </w:t>
+      </w:r>
+    </w:p>
+    <w:p>
+      <w:pPr>
+        <w:rPr>
+          <w:rFonts w:eastAsiaTheme="minorEastAsia"/>
+        </w:rPr>
+      </w:pPr>
+      <m:oMathPara>
+        <m:oMath>
+          <m:r>
+            <m:rPr>
+              <m:scr m:val="double-struck"/>
+            </m:rPr>
+            <w:rPr>
+              <w:rFonts w:ascii="Cambria Math" w:eastAsiaTheme="minorEastAsia" w:hAnsi="Cambria Math"/>
+            </w:rPr>
+            <m:t>S=[</m:t>
+          </m:r>
+          <m:m>
+            <m:mPr>
+              <m:mcs>
+                <m:mc>
+                  <m:mcPr>
+                    <m:count m:val="3"/>
+                    <m:mcJc m:val="center"/>
+                  </m:mcPr>
+                </m:mc>
+              </m:mcs>
+              <m:ctrlPr>
+                <w:rPr>
+                  <w:rFonts w:ascii="Cambria Math" w:eastAsiaTheme="minorEastAsia" w:hAnsi="Cambria Math"/>
+                  <w:i/>
+                </w:rPr>
+              </m:ctrlPr>
+            </m:mPr>
+            <m:mr>
+              <m:e>
+                <m:sSub>
+                  <m:sSubPr>
+                    <m:ctrlPr>
+                      <w:rPr>
+                        <w:rFonts w:ascii="Cambria Math" w:eastAsiaTheme="minorEastAsia" w:hAnsi="Cambria Math"/>
+                        <w:i/>
+                      </w:rPr>
+                    </m:ctrlPr>
+                  </m:sSubPr>
+                  <m:e>
+                    <m:r>
+                      <w:rPr>
+                        <w:rFonts w:ascii="Cambria Math" w:eastAsiaTheme="minorEastAsia" w:hAnsi="Cambria Math"/>
+                      </w:rPr>
+                      <m:t>S</m:t>
+                    </m:r>
+                  </m:e>
+                  <m:sub>
+                    <m:r>
+                      <w:rPr>
+                        <w:rFonts w:ascii="Cambria Math" w:eastAsiaTheme="minorEastAsia" w:hAnsi="Cambria Math"/>
+                      </w:rPr>
+                      <m:t>11</m:t>
+                    </m:r>
+                  </m:sub>
+                </m:sSub>
+              </m:e>
+              <m:e>
+                <m:r>
+                  <w:rPr>
+                    <w:rFonts w:ascii="Cambria Math" w:hAnsi="Cambria Math"/>
+                  </w:rPr>
+                  <m:t>…</m:t>
+                </m:r>
+              </m:e>
+              <m:e>
+                <m:sSub>
+                  <m:sSubPr>
+                    <m:ctrlPr>
+                      <w:rPr>
+                        <w:rFonts w:ascii="Cambria Math" w:eastAsiaTheme="minorEastAsia" w:hAnsi="Cambria Math"/>
+                        <w:i/>
+                      </w:rPr>
+                    </m:ctrlPr>
+                  </m:sSubPr>
+                  <m:e>
+                    <m:r>
+                      <w:rPr>
+                        <w:rFonts w:ascii="Cambria Math" w:eastAsiaTheme="minorEastAsia" w:hAnsi="Cambria Math"/>
+                      </w:rPr>
+                      <m:t>S</m:t>
+                    </m:r>
+                  </m:e>
+                  <m:sub>
+                    <m:r>
+                      <w:rPr>
+                        <w:rFonts w:ascii="Cambria Math" w:eastAsiaTheme="minorEastAsia" w:hAnsi="Cambria Math"/>
+                      </w:rPr>
+                      <m:t>1R</m:t>
+                    </m:r>
+                  </m:sub>
+                </m:sSub>
+              </m:e>
+            </m:mr>
+            <m:mr>
+              <m:e>
+                <m:r>
+                  <w:rPr>
+                    <w:rFonts w:ascii="Cambria Math" w:hAnsi="Cambria Math"/>
+                  </w:rPr>
+                  <m:t>⋮</m:t>
+                </m:r>
+              </m:e>
+              <m:e>
+                <m:r>
+                  <w:rPr>
+                    <w:rFonts w:ascii="Cambria Math" w:hAnsi="Cambria Math"/>
+                  </w:rPr>
+                  <m:t>⋱</m:t>
+                </m:r>
+              </m:e>
+              <m:e>
+                <m:r>
+                  <w:rPr>
+                    <w:rFonts w:ascii="Cambria Math" w:hAnsi="Cambria Math"/>
+                  </w:rPr>
+                  <m:t>⋮</m:t>
+                </m:r>
+              </m:e>
+            </m:mr>
+            <m:mr>
+              <m:e>
+                <m:sSub>
+                  <m:sSubPr>
+                    <m:ctrlPr>
+                      <w:rPr>
+                        <w:rFonts w:ascii="Cambria Math" w:eastAsiaTheme="minorEastAsia" w:hAnsi="Cambria Math"/>
+                        <w:i/>
+                      </w:rPr>
+                    </m:ctrlPr>
+                  </m:sSubPr>
+                  <m:e>
+                    <m:r>
+                      <w:rPr>
+                        <w:rFonts w:ascii="Cambria Math" w:eastAsiaTheme="minorEastAsia" w:hAnsi="Cambria Math"/>
+                      </w:rPr>
+                      <m:t>S</m:t>
+                    </m:r>
+                  </m:e>
+                  <m:sub>
+                    <m:r>
+                      <w:rPr>
+                        <w:rFonts w:ascii="Cambria Math" w:eastAsiaTheme="minorEastAsia" w:hAnsi="Cambria Math"/>
+                      </w:rPr>
+                      <m:t>R1</m:t>
+                    </m:r>
+                  </m:sub>
+                </m:sSub>
+              </m:e>
+              <m:e>
+                <m:r>
+                  <w:rPr>
+                    <w:rFonts w:ascii="Cambria Math" w:hAnsi="Cambria Math"/>
+                  </w:rPr>
+                  <m:t>…</m:t>
+                </m:r>
+              </m:e>
+              <m:e>
+                <m:sSub>
+                  <m:sSubPr>
+                    <m:ctrlPr>
+                      <w:rPr>
+                        <w:rFonts w:ascii="Cambria Math" w:eastAsiaTheme="minorEastAsia" w:hAnsi="Cambria Math"/>
+                        <w:i/>
+                      </w:rPr>
+                    </m:ctrlPr>
+                  </m:sSubPr>
+                  <m:e>
+                    <m:r>
+                      <w:rPr>
+                        <w:rFonts w:ascii="Cambria Math" w:eastAsiaTheme="minorEastAsia" w:hAnsi="Cambria Math"/>
+                      </w:rPr>
+                      <m:t>S</m:t>
+                    </m:r>
+                  </m:e>
+                  <m:sub>
+                    <m:r>
+                      <w:rPr>
+                        <w:rFonts w:ascii="Cambria Math" w:eastAsiaTheme="minorEastAsia" w:hAnsi="Cambria Math"/>
+                      </w:rPr>
+                      <m:t>RR</m:t>
+                    </m:r>
+                  </m:sub>
+                </m:sSub>
+              </m:e>
+            </m:mr>
+          </m:m>
+          <m:r>
+            <w:rPr>
+              <w:rFonts w:ascii="Cambria Math" w:eastAsiaTheme="minorEastAsia" w:hAnsi="Cambria Math"/>
+            </w:rPr>
+            <m:t>]</m:t>
+          </m:r>
+        </m:oMath>
+      </m:oMathPara>
+    </w:p>
+    <w:p>
+      <w:pPr>
+        <w:rPr>
+          <w:rFonts w:eastAsiaTheme="minorEastAsia"/>
+        </w:rPr>
+      </w:pPr>
+      <w:r>
+        <w:rPr>
+          <w:rFonts w:eastAsiaTheme="minorEastAsia"/>
+        </w:rPr>
+        <w:t xml:space="preserve">For example, the </w:t>
+      </w:r>
+      <m:oMath>
+        <m:sSub>
+          <m:sSubPr>
+            <m:ctrlPr>
+              <w:rPr>
+                <w:rFonts w:ascii="Cambria Math" w:eastAsiaTheme="minorEastAsia" w:hAnsi="Cambria Math"/>
+                <w:i/>
+              </w:rPr>
+            </m:ctrlPr>
+          </m:sSubPr>
+          <m:e>
+            <m:r>
+              <w:rPr>
+                <w:rFonts w:ascii="Cambria Math" w:eastAsiaTheme="minorEastAsia" w:hAnsi="Cambria Math"/>
+              </w:rPr>
+              <m:t>S</m:t>
+            </m:r>
+          </m:e>
+          <m:sub>
+            <m:r>
+              <w:rPr>
+                <w:rFonts w:ascii="Cambria Math" w:eastAsiaTheme="minorEastAsia" w:hAnsi="Cambria Math"/>
+              </w:rPr>
+              <m:t>11</m:t>
+            </m:r>
+          </m:sub>
+        </m:sSub>
+      </m:oMath>
+      <w:r>
+        <w:rPr>
+          <w:rFonts w:eastAsiaTheme="minorEastAsia"/>
+        </w:rPr>
+        <w:t xml:space="preserve"> matrix indicates the spatial connection among transactions occurring in the first period (t=1). The sub-matrix </w:t>
+      </w:r>
+      <m:oMath>
+        <m:sSub>
+          <m:sSubPr>
+            <m:ctrlPr>
+              <w:rPr>
+                <w:rFonts w:ascii="Cambria Math" w:eastAsiaTheme="minorEastAsia" w:hAnsi="Cambria Math"/>
+                <w:i/>
+              </w:rPr>
+            </m:ctrlPr>
+          </m:sSubPr>
+          <m:e>
+            <m:r>
+              <w:rPr>
+                <w:rFonts w:ascii="Cambria Math" w:eastAsiaTheme="minorEastAsia" w:hAnsi="Cambria Math"/>
+              </w:rPr>
+              <m:t>S</m:t>
+            </m:r>
+          </m:e>
+          <m:sub>
+            <m:r>
+              <w:rPr>
+                <w:rFonts w:ascii="Cambria Math" w:eastAsiaTheme="minorEastAsia" w:hAnsi="Cambria Math"/>
+              </w:rPr>
+              <m:t>21</m:t>
+            </m:r>
+          </m:sub>
+        </m:sSub>
+      </m:oMath>
+      <w:r>
+        <w:rPr>
+          <w:rFonts w:eastAsiaTheme="minorEastAsia"/>
+        </w:rPr>
+        <w:t xml:space="preserve"> would indicate the spatial connection between all the observations in the second period with sales in the previous period. Finally, </w:t>
+      </w:r>
+      <m:oMath>
+        <m:sSub>
+          <m:sSubPr>
+            <m:ctrlPr>
+              <w:rPr>
+                <w:rFonts w:ascii="Cambria Math" w:eastAsiaTheme="minorEastAsia" w:hAnsi="Cambria Math"/>
+                <w:i/>
+              </w:rPr>
+            </m:ctrlPr>
+          </m:sSubPr>
+          <m:e>
+            <m:r>
+              <w:rPr>
+                <w:rFonts w:ascii="Cambria Math" w:eastAsiaTheme="minorEastAsia" w:hAnsi="Cambria Math"/>
+              </w:rPr>
+              <m:t>S</m:t>
+            </m:r>
+          </m:e>
+          <m:sub>
+            <m:r>
+              <w:rPr>
+                <w:rFonts w:ascii="Cambria Math" w:eastAsiaTheme="minorEastAsia" w:hAnsi="Cambria Math"/>
+              </w:rPr>
+              <m:t>21</m:t>
+            </m:r>
+          </m:sub>
+        </m:sSub>
+      </m:oMath>
+      <w:r>
+        <w:rPr>
+          <w:rFonts w:eastAsiaTheme="minorEastAsia"/>
+        </w:rPr>
+        <w:t xml:space="preserve"> is the spatial connection between sales today (</w:t>
+      </w:r>
+      <m:oMath>
+        <m:r>
+          <w:rPr>
+            <w:rFonts w:ascii="Cambria Math" w:eastAsiaTheme="minorEastAsia" w:hAnsi="Cambria Math"/>
+          </w:rPr>
+          <m:t>t=1</m:t>
+        </m:r>
+      </m:oMath>
+      <w:r>
+        <w:rPr>
+          <w:rFonts w:eastAsiaTheme="minorEastAsia"/>
+        </w:rPr>
+        <w:t xml:space="preserve">) and next period (in the future). </w:t>
+      </w:r>
+    </w:p>
+    <w:p>
+      <w:pPr>
+        <w:rPr>
+          <w:rFonts w:eastAsiaTheme="minorEastAsia"/>
+        </w:rPr>
+      </w:pPr>
+      <w:r>
+        <w:rPr>
+          <w:rFonts w:eastAsiaTheme="minorEastAsia"/>
+        </w:rPr>
+        <w:lastRenderedPageBreak/>
+        <w:t>For the temporal matrix, the authors define the temporal weight for any two observations as:</w:t>
+      </w:r>
+    </w:p>
+    <w:p>
+      <w:pPr>
+        <w:rPr>
+          <w:rFonts w:eastAsiaTheme="minorEastAsia"/>
+        </w:rPr>
+      </w:pPr>
+      <m:oMathPara>
+        <m:oMath>
+          <m:sSub>
+            <m:sSubPr>
+              <m:ctrlPr>
+                <w:rPr>
+                  <w:rFonts w:ascii="Cambria Math" w:eastAsiaTheme="minorEastAsia" w:hAnsi="Cambria Math"/>
+                  <w:i/>
+                </w:rPr>
+              </m:ctrlPr>
+            </m:sSubPr>
+            <m:e>
+              <m:r>
+                <w:rPr>
+                  <w:rFonts w:ascii="Cambria Math" w:eastAsiaTheme="minorEastAsia" w:hAnsi="Cambria Math"/>
+                </w:rPr>
+                <m:t>τ</m:t>
+              </m:r>
+            </m:e>
+            <m:sub>
+              <m:r>
+                <w:rPr>
+                  <w:rFonts w:ascii="Cambria Math" w:eastAsiaTheme="minorEastAsia" w:hAnsi="Cambria Math"/>
+                </w:rPr>
+                <m:t>ij</m:t>
+              </m:r>
+            </m:sub>
+          </m:sSub>
+          <m:r>
+            <w:rPr>
+              <w:rFonts w:ascii="Cambria Math" w:eastAsiaTheme="minorEastAsia" w:hAnsi="Cambria Math"/>
+            </w:rPr>
+            <m:t>=</m:t>
+          </m:r>
+          <m:d>
+            <m:dPr>
+              <m:begChr m:val="{"/>
+              <m:endChr m:val=""/>
+              <m:ctrlPr>
+                <w:rPr>
+                  <w:rFonts w:ascii="Cambria Math" w:eastAsiaTheme="minorEastAsia" w:hAnsi="Cambria Math"/>
+                  <w:i/>
+                </w:rPr>
+              </m:ctrlPr>
+            </m:dPr>
+            <m:e>
+              <m:eqArr>
+                <m:eqArrPr>
+                  <m:ctrlPr>
+                    <w:rPr>
+                      <w:rFonts w:ascii="Cambria Math" w:eastAsiaTheme="minorEastAsia" w:hAnsi="Cambria Math"/>
+                      <w:i/>
+                    </w:rPr>
+                  </m:ctrlPr>
+                </m:eqArrPr>
+                <m:e>
+                  <m:sSup>
+                    <m:sSupPr>
+                      <m:ctrlPr>
+                        <w:rPr>
+                          <w:rFonts w:ascii="Cambria Math" w:eastAsiaTheme="minorEastAsia" w:hAnsi="Cambria Math"/>
+                          <w:i/>
+                        </w:rPr>
+                      </m:ctrlPr>
+                    </m:sSupPr>
+                    <m:e>
+                      <m:d>
+                        <m:dPr>
+                          <m:ctrlPr>
+                            <w:rPr>
+                              <w:rFonts w:ascii="Cambria Math" w:eastAsiaTheme="minorEastAsia" w:hAnsi="Cambria Math"/>
+                              <w:i/>
+                            </w:rPr>
+                          </m:ctrlPr>
+                        </m:dPr>
+                        <m:e>
+                          <m:sSub>
+                            <m:sSubPr>
+                              <m:ctrlPr>
+                                <w:rPr>
+                                  <w:rFonts w:ascii="Cambria Math" w:eastAsiaTheme="minorEastAsia" w:hAnsi="Cambria Math"/>
+                                  <w:i/>
+                                </w:rPr>
+                              </m:ctrlPr>
+                            </m:sSubPr>
+                            <m:e>
+                              <m:r>
+                                <w:rPr>
+                                  <w:rFonts w:ascii="Cambria Math" w:eastAsiaTheme="minorEastAsia" w:hAnsi="Cambria Math"/>
+                                </w:rPr>
+                                <m:t>t</m:t>
+                              </m:r>
+                            </m:e>
+                            <m:sub>
+                              <m:r>
+                                <w:rPr>
+                                  <w:rFonts w:ascii="Cambria Math" w:eastAsiaTheme="minorEastAsia" w:hAnsi="Cambria Math"/>
+                                </w:rPr>
+                                <m:t>i</m:t>
+                              </m:r>
+                            </m:sub>
+                          </m:sSub>
+                          <m:r>
+                            <w:rPr>
+                              <w:rFonts w:ascii="Cambria Math" w:eastAsiaTheme="minorEastAsia" w:hAnsi="Cambria Math"/>
+                            </w:rPr>
+                            <m:t>-</m:t>
+                          </m:r>
+                          <m:sSub>
+                            <m:sSubPr>
+                              <m:ctrlPr>
+                                <w:rPr>
+                                  <w:rFonts w:ascii="Cambria Math" w:eastAsiaTheme="minorEastAsia" w:hAnsi="Cambria Math"/>
+                                  <w:i/>
+                                </w:rPr>
+                              </m:ctrlPr>
+                            </m:sSubPr>
+                            <m:e>
+                              <m:r>
+                                <w:rPr>
+                                  <w:rFonts w:ascii="Cambria Math" w:eastAsiaTheme="minorEastAsia" w:hAnsi="Cambria Math"/>
+                                </w:rPr>
+                                <m:t>t</m:t>
+                              </m:r>
+                            </m:e>
+                            <m:sub>
+                              <m:r>
+                                <w:rPr>
+                                  <w:rFonts w:ascii="Cambria Math" w:eastAsiaTheme="minorEastAsia" w:hAnsi="Cambria Math"/>
+                                </w:rPr>
+                                <m:t>j</m:t>
+                              </m:r>
+                            </m:sub>
+                          </m:sSub>
+                        </m:e>
+                      </m:d>
+                    </m:e>
+                    <m:sup>
+                      <m:r>
+                        <w:rPr>
+                          <w:rFonts w:ascii="Cambria Math" w:eastAsiaTheme="minorEastAsia" w:hAnsi="Cambria Math"/>
+                        </w:rPr>
+                        <m:t>-1</m:t>
+                      </m:r>
+                    </m:sup>
+                  </m:sSup>
+                  <m:r>
+                    <w:rPr>
+                      <w:rFonts w:ascii="Cambria Math" w:eastAsiaTheme="minorEastAsia" w:hAnsi="Cambria Math"/>
+                    </w:rPr>
+                    <m:t xml:space="preserve">    ∀</m:t>
+                  </m:r>
+                  <m:sSub>
+                    <m:sSubPr>
+                      <m:ctrlPr>
+                        <w:rPr>
+                          <w:rFonts w:ascii="Cambria Math" w:eastAsiaTheme="minorEastAsia" w:hAnsi="Cambria Math"/>
+                          <w:i/>
+                        </w:rPr>
+                      </m:ctrlPr>
+                    </m:sSubPr>
+                    <m:e>
+                      <m:r>
+                        <w:rPr>
+                          <w:rFonts w:ascii="Cambria Math" w:eastAsiaTheme="minorEastAsia" w:hAnsi="Cambria Math"/>
+                        </w:rPr>
+                        <m:t>t</m:t>
+                      </m:r>
+                    </m:e>
+                    <m:sub>
+                      <m:r>
+                        <w:rPr>
+                          <w:rFonts w:ascii="Cambria Math" w:eastAsiaTheme="minorEastAsia" w:hAnsi="Cambria Math"/>
+                        </w:rPr>
+                        <m:t>i</m:t>
+                      </m:r>
+                    </m:sub>
+                  </m:sSub>
+                  <m:r>
+                    <w:rPr>
+                      <w:rFonts w:ascii="Cambria Math" w:eastAsiaTheme="minorEastAsia" w:hAnsi="Cambria Math"/>
+                    </w:rPr>
+                    <m:t>≠</m:t>
+                  </m:r>
+                  <m:sSub>
+                    <m:sSubPr>
+                      <m:ctrlPr>
+                        <w:rPr>
+                          <w:rFonts w:ascii="Cambria Math" w:eastAsiaTheme="minorEastAsia" w:hAnsi="Cambria Math"/>
+                          <w:i/>
+                        </w:rPr>
+                      </m:ctrlPr>
+                    </m:sSubPr>
+                    <m:e>
+                      <m:r>
+                        <w:rPr>
+                          <w:rFonts w:ascii="Cambria Math" w:eastAsiaTheme="minorEastAsia" w:hAnsi="Cambria Math"/>
+                        </w:rPr>
+                        <m:t>t</m:t>
+                      </m:r>
+                    </m:e>
+                    <m:sub>
+                      <m:r>
+                        <w:rPr>
+                          <w:rFonts w:ascii="Cambria Math" w:eastAsiaTheme="minorEastAsia" w:hAnsi="Cambria Math"/>
+                        </w:rPr>
+                        <m:t>j</m:t>
+                      </m:r>
+                    </m:sub>
+                  </m:sSub>
+                </m:e>
+                <m:e>
+                  <m:r>
+                    <w:rPr>
+                      <w:rFonts w:ascii="Cambria Math" w:eastAsiaTheme="minorEastAsia" w:hAnsi="Cambria Math"/>
+                    </w:rPr>
+                    <m:t xml:space="preserve">  1                    ∀</m:t>
+                  </m:r>
+                  <m:sSub>
+                    <m:sSubPr>
+                      <m:ctrlPr>
+                        <w:rPr>
+                          <w:rFonts w:ascii="Cambria Math" w:eastAsiaTheme="minorEastAsia" w:hAnsi="Cambria Math"/>
+                          <w:i/>
+                        </w:rPr>
+                      </m:ctrlPr>
+                    </m:sSubPr>
+                    <m:e>
+                      <m:r>
+                        <w:rPr>
+                          <w:rFonts w:ascii="Cambria Math" w:eastAsiaTheme="minorEastAsia" w:hAnsi="Cambria Math"/>
+                        </w:rPr>
+                        <m:t>t</m:t>
+                      </m:r>
+                    </m:e>
+                    <m:sub>
+                      <m:r>
+                        <w:rPr>
+                          <w:rFonts w:ascii="Cambria Math" w:eastAsiaTheme="minorEastAsia" w:hAnsi="Cambria Math"/>
+                        </w:rPr>
+                        <m:t>i</m:t>
+                      </m:r>
+                    </m:sub>
+                  </m:sSub>
+                  <m:r>
+                    <w:rPr>
+                      <w:rFonts w:ascii="Cambria Math" w:eastAsiaTheme="minorEastAsia" w:hAnsi="Cambria Math"/>
+                    </w:rPr>
+                    <m:t>=</m:t>
+                  </m:r>
+                  <m:sSub>
+                    <m:sSubPr>
+                      <m:ctrlPr>
+                        <w:rPr>
+                          <w:rFonts w:ascii="Cambria Math" w:eastAsiaTheme="minorEastAsia" w:hAnsi="Cambria Math"/>
+                          <w:i/>
+                        </w:rPr>
+                      </m:ctrlPr>
+                    </m:sSubPr>
+                    <m:e>
+                      <m:r>
+                        <w:rPr>
+                          <w:rFonts w:ascii="Cambria Math" w:eastAsiaTheme="minorEastAsia" w:hAnsi="Cambria Math"/>
+                        </w:rPr>
+                        <m:t>t</m:t>
+                      </m:r>
+                    </m:e>
+                    <m:sub>
+                      <m:r>
+                        <w:rPr>
+                          <w:rFonts w:ascii="Cambria Math" w:eastAsiaTheme="minorEastAsia" w:hAnsi="Cambria Math"/>
+                        </w:rPr>
+                        <m:t>j</m:t>
+                      </m:r>
+                    </m:sub>
+                  </m:sSub>
+                </m:e>
+              </m:eqArr>
+            </m:e>
+          </m:d>
+        </m:oMath>
+      </m:oMathPara>
+    </w:p>
+    <w:p>
+      <w:pPr>
+        <w:rPr>
+          <w:rFonts w:eastAsiaTheme="minorEastAsia"/>
+        </w:rPr>
+      </w:pPr>
+      <w:r>
+        <w:rPr>
+          <w:rFonts w:eastAsiaTheme="minorEastAsia"/>
+        </w:rPr>
+        <w:t>Like</w:t>
+      </w:r>
+      <w:r>
+        <w:rPr>
+          <w:rFonts w:eastAsiaTheme="minorEastAsia"/>
+        </w:rPr>
+        <w:t xml:space="preserve"> the spatial matrix, we can create a matrix of matrices such that:</w:t>
+      </w:r>
+    </w:p>
+    <w:p>
+      <w:pPr>
+        <w:rPr>
+          <w:rFonts w:eastAsiaTheme="minorEastAsia"/>
+        </w:rPr>
+      </w:pPr>
+      <m:oMathPara>
+        <m:oMath>
+          <m:r>
+            <m:rPr>
+              <m:scr m:val="double-struck"/>
+            </m:rPr>
+            <w:rPr>
+              <w:rFonts w:ascii="Cambria Math" w:eastAsiaTheme="minorEastAsia" w:hAnsi="Cambria Math"/>
+            </w:rPr>
+            <m:t>T=[</m:t>
+          </m:r>
+          <m:m>
+            <m:mPr>
+              <m:mcs>
+                <m:mc>
+                  <m:mcPr>
+                    <m:count m:val="3"/>
+                    <m:mcJc m:val="center"/>
+                  </m:mcPr>
+                </m:mc>
+              </m:mcs>
+              <m:ctrlPr>
+                <w:rPr>
+                  <w:rFonts w:ascii="Cambria Math" w:eastAsiaTheme="minorEastAsia" w:hAnsi="Cambria Math"/>
+                  <w:i/>
+                </w:rPr>
+              </m:ctrlPr>
+            </m:mPr>
+            <m:mr>
+              <m:e>
+                <m:sSub>
+                  <m:sSubPr>
+                    <m:ctrlPr>
+                      <w:rPr>
+                        <w:rFonts w:ascii="Cambria Math" w:eastAsiaTheme="minorEastAsia" w:hAnsi="Cambria Math"/>
+                        <w:i/>
+                      </w:rPr>
+                    </m:ctrlPr>
+                  </m:sSubPr>
+                  <m:e>
+                    <m:r>
+                      <w:rPr>
+                        <w:rFonts w:ascii="Cambria Math" w:eastAsiaTheme="minorEastAsia" w:hAnsi="Cambria Math"/>
+                      </w:rPr>
+                      <m:t>T</m:t>
+                    </m:r>
+                  </m:e>
+                  <m:sub>
+                    <m:r>
+                      <w:rPr>
+                        <w:rFonts w:ascii="Cambria Math" w:eastAsiaTheme="minorEastAsia" w:hAnsi="Cambria Math"/>
+                      </w:rPr>
+                      <m:t>11</m:t>
+                    </m:r>
+                  </m:sub>
+                </m:sSub>
+              </m:e>
+              <m:e>
+                <m:r>
+                  <w:rPr>
+                    <w:rFonts w:ascii="Cambria Math" w:hAnsi="Cambria Math"/>
+                  </w:rPr>
+                  <m:t>…</m:t>
+                </m:r>
+              </m:e>
+              <m:e>
+                <m:r>
+                  <w:rPr>
+                    <w:rFonts w:ascii="Cambria Math" w:eastAsiaTheme="minorEastAsia" w:hAnsi="Cambria Math"/>
+                  </w:rPr>
+                  <m:t>-</m:t>
+                </m:r>
+                <m:sSub>
+                  <m:sSubPr>
+                    <m:ctrlPr>
+                      <w:rPr>
+                        <w:rFonts w:ascii="Cambria Math" w:eastAsiaTheme="minorEastAsia" w:hAnsi="Cambria Math"/>
+                        <w:i/>
+                      </w:rPr>
+                    </m:ctrlPr>
+                  </m:sSubPr>
+                  <m:e>
+                    <m:r>
+                      <w:rPr>
+                        <w:rFonts w:ascii="Cambria Math" w:eastAsiaTheme="minorEastAsia" w:hAnsi="Cambria Math"/>
+                      </w:rPr>
+                      <m:t>T</m:t>
+                    </m:r>
+                  </m:e>
+                  <m:sub>
+                    <m:r>
+                      <w:rPr>
+                        <w:rFonts w:ascii="Cambria Math" w:eastAsiaTheme="minorEastAsia" w:hAnsi="Cambria Math"/>
+                      </w:rPr>
+                      <m:t>1R</m:t>
+                    </m:r>
+                  </m:sub>
+                </m:sSub>
+              </m:e>
+            </m:mr>
+            <m:mr>
+              <m:e>
+                <m:r>
+                  <w:rPr>
+                    <w:rFonts w:ascii="Cambria Math" w:hAnsi="Cambria Math"/>
+                  </w:rPr>
+                  <m:t>⋮</m:t>
+                </m:r>
+              </m:e>
+              <m:e>
+                <m:r>
+                  <w:rPr>
+                    <w:rFonts w:ascii="Cambria Math" w:hAnsi="Cambria Math"/>
+                  </w:rPr>
+                  <m:t>⋱</m:t>
+                </m:r>
+              </m:e>
+              <m:e>
+                <m:r>
+                  <w:rPr>
+                    <w:rFonts w:ascii="Cambria Math" w:hAnsi="Cambria Math"/>
+                  </w:rPr>
+                  <m:t>⋮</m:t>
+                </m:r>
+              </m:e>
+            </m:mr>
+            <m:mr>
+              <m:e>
+                <m:sSub>
+                  <m:sSubPr>
+                    <m:ctrlPr>
+                      <w:rPr>
+                        <w:rFonts w:ascii="Cambria Math" w:eastAsiaTheme="minorEastAsia" w:hAnsi="Cambria Math"/>
+                        <w:i/>
+                      </w:rPr>
+                    </m:ctrlPr>
+                  </m:sSubPr>
+                  <m:e>
+                    <m:r>
+                      <w:rPr>
+                        <w:rFonts w:ascii="Cambria Math" w:eastAsiaTheme="minorEastAsia" w:hAnsi="Cambria Math"/>
+                      </w:rPr>
+                      <m:t>T</m:t>
+                    </m:r>
+                  </m:e>
+                  <m:sub>
+                    <m:r>
+                      <w:rPr>
+                        <w:rFonts w:ascii="Cambria Math" w:eastAsiaTheme="minorEastAsia" w:hAnsi="Cambria Math"/>
+                      </w:rPr>
+                      <m:t>R1</m:t>
+                    </m:r>
+                  </m:sub>
+                </m:sSub>
+              </m:e>
+              <m:e>
+                <m:r>
+                  <w:rPr>
+                    <w:rFonts w:ascii="Cambria Math" w:hAnsi="Cambria Math"/>
+                  </w:rPr>
+                  <m:t>…</m:t>
+                </m:r>
+              </m:e>
+              <m:e>
+                <m:sSub>
+                  <m:sSubPr>
+                    <m:ctrlPr>
+                      <w:rPr>
+                        <w:rFonts w:ascii="Cambria Math" w:eastAsiaTheme="minorEastAsia" w:hAnsi="Cambria Math"/>
+                        <w:i/>
+                      </w:rPr>
+                    </m:ctrlPr>
+                  </m:sSubPr>
+                  <m:e>
+                    <m:r>
+                      <w:rPr>
+                        <w:rFonts w:ascii="Cambria Math" w:eastAsiaTheme="minorEastAsia" w:hAnsi="Cambria Math"/>
+                      </w:rPr>
+                      <m:t>T</m:t>
+                    </m:r>
+                  </m:e>
+                  <m:sub>
+                    <m:r>
+                      <w:rPr>
+                        <w:rFonts w:ascii="Cambria Math" w:eastAsiaTheme="minorEastAsia" w:hAnsi="Cambria Math"/>
+                      </w:rPr>
+                      <m:t>RR</m:t>
+                    </m:r>
+                  </m:sub>
+                </m:sSub>
+              </m:e>
+            </m:mr>
+          </m:m>
+          <m:r>
+            <w:rPr>
+              <w:rFonts w:ascii="Cambria Math" w:eastAsiaTheme="minorEastAsia" w:hAnsi="Cambria Math"/>
+            </w:rPr>
+            <m:t>]</m:t>
+          </m:r>
+        </m:oMath>
+      </m:oMathPara>
+    </w:p>
+    <w:p>
+      <w:pPr>
+        <w:rPr>
+          <w:rFonts w:eastAsiaTheme="minorEastAsia"/>
+        </w:rPr>
+      </w:pPr>
+      <w:r>
+        <w:rPr>
+          <w:rFonts w:eastAsiaTheme="minorEastAsia"/>
+        </w:rPr>
+        <w:t xml:space="preserve">This matrix can also be split into the lower-triangle, diagonal, and upper-triangular matrix. Further note the upper-triangular measures are pre-multiplied with a negative given the fact that these are future sales. </w:t>
+      </w:r>
+      <w:r>
+        <w:rPr>
+          <w:rFonts w:eastAsiaTheme="minorEastAsia"/>
+        </w:rPr>
+        <w:t xml:space="preserve">Given this notation, then </w:t>
+      </w:r>
+      <m:oMath>
+        <m:r>
+          <m:rPr>
+            <m:scr m:val="double-struck"/>
+          </m:rPr>
+          <w:rPr>
+            <w:rFonts w:ascii="Cambria Math" w:eastAsiaTheme="minorEastAsia" w:hAnsi="Cambria Math"/>
+          </w:rPr>
+          <m:t>T</m:t>
+        </m:r>
+      </m:oMath>
+      <w:r>
+        <w:rPr>
+          <w:rFonts w:eastAsiaTheme="minorEastAsia"/>
+        </w:rPr>
+        <w:t xml:space="preserve"> is composed of a lower-triangular matrix (</w:t>
+      </w:r>
+      <m:oMath>
+        <m:bar>
+          <m:barPr>
+            <m:ctrlPr>
+              <w:rPr>
+                <w:rFonts w:ascii="Cambria Math" w:eastAsiaTheme="minorEastAsia" w:hAnsi="Cambria Math"/>
+                <w:i/>
+              </w:rPr>
+            </m:ctrlPr>
+          </m:barPr>
+          <m:e>
+            <m:r>
+              <m:rPr>
+                <m:scr m:val="double-struck"/>
+              </m:rPr>
+              <w:rPr>
+                <w:rFonts w:ascii="Cambria Math" w:eastAsiaTheme="minorEastAsia" w:hAnsi="Cambria Math"/>
+              </w:rPr>
+              <m:t>T</m:t>
+            </m:r>
+          </m:e>
+        </m:bar>
+      </m:oMath>
+      <w:r>
+        <w:rPr>
+          <w:rFonts w:eastAsiaTheme="minorEastAsia"/>
+        </w:rPr>
+        <w:t>), a diagonal matrix (</w:t>
+      </w:r>
+      <m:oMath>
+        <m:acc>
+          <m:accPr>
+            <m:chr m:val="̈"/>
+            <m:ctrlPr>
+              <w:rPr>
+                <w:rFonts w:ascii="Cambria Math" w:eastAsiaTheme="minorEastAsia" w:hAnsi="Cambria Math"/>
+                <w:i/>
+              </w:rPr>
+            </m:ctrlPr>
+          </m:accPr>
+          <m:e>
+            <m:r>
+              <m:rPr>
+                <m:scr m:val="double-struck"/>
+              </m:rPr>
+              <w:rPr>
+                <w:rFonts w:ascii="Cambria Math" w:eastAsiaTheme="minorEastAsia" w:hAnsi="Cambria Math"/>
+              </w:rPr>
+              <m:t>T</m:t>
+            </m:r>
+          </m:e>
+        </m:acc>
+      </m:oMath>
+      <w:r>
+        <w:rPr>
+          <w:rFonts w:eastAsiaTheme="minorEastAsia"/>
+        </w:rPr>
+        <w:t>), and an upper-triangular matrix (</w:t>
+      </w:r>
+      <m:oMath>
+        <m:bar>
+          <m:barPr>
+            <m:pos m:val="top"/>
+            <m:ctrlPr>
+              <w:rPr>
+                <w:rFonts w:ascii="Cambria Math" w:eastAsiaTheme="minorEastAsia" w:hAnsi="Cambria Math"/>
+                <w:i/>
+              </w:rPr>
+            </m:ctrlPr>
+          </m:barPr>
+          <m:e>
+            <m:r>
+              <m:rPr>
+                <m:scr m:val="double-struck"/>
+              </m:rPr>
+              <w:rPr>
+                <w:rFonts w:ascii="Cambria Math" w:eastAsiaTheme="minorEastAsia" w:hAnsi="Cambria Math"/>
+              </w:rPr>
+              <m:t>T</m:t>
+            </m:r>
+          </m:e>
+        </m:bar>
+      </m:oMath>
+      <w:r>
+        <w:rPr>
+          <w:rFonts w:eastAsiaTheme="minorEastAsia"/>
+        </w:rPr>
+        <w:t xml:space="preserve">). </w:t>
+      </w:r>
+    </w:p>
+    <w:p>
+      <w:pPr>
+        <w:rPr>
+          <w:rFonts w:eastAsiaTheme="minorEastAsia"/>
+        </w:rPr>
+      </w:pPr>
+    </w:p>
+    <w:p>
+      <w:pPr>
+        <w:rPr>
+          <w:rFonts w:eastAsiaTheme="minorEastAsia"/>
+        </w:rPr>
+      </w:pPr>
+      <w:r>
+        <w:rPr>
+          <w:rFonts w:eastAsiaTheme="minorEastAsia"/>
+        </w:rPr>
+        <w:t xml:space="preserve">Given these two sets of </w:t>
+      </w:r>
+      <w:r>
+        <w:rPr>
+          <w:rFonts w:eastAsiaTheme="minorEastAsia"/>
+        </w:rPr>
+        <w:t>matrices</w:t>
+      </w:r>
+      <w:r>
+        <w:rPr>
+          <w:rFonts w:eastAsiaTheme="minorEastAsia"/>
+        </w:rPr>
+        <w:t xml:space="preserve">, we can then crate three key weight </w:t>
+      </w:r>
+      <w:r>
+        <w:rPr>
+          <w:rFonts w:eastAsiaTheme="minorEastAsia"/>
+        </w:rPr>
+        <w:t>matrices</w:t>
+      </w:r>
+      <w:r>
+        <w:rPr>
+          <w:rFonts w:eastAsiaTheme="minorEastAsia"/>
+        </w:rPr>
+        <w:t>:</w:t>
+      </w:r>
+    </w:p>
+    <w:p>
+      <w:pPr>
+        <w:jc w:val="center"/>
+        <w:rPr>
+          <w:rFonts w:eastAsiaTheme="minorEastAsia"/>
+        </w:rPr>
+      </w:pPr>
+      <m:oMath>
+        <m:bar>
+          <m:barPr>
+            <m:ctrlPr>
+              <w:rPr>
+                <w:rFonts w:ascii="Cambria Math" w:eastAsiaTheme="minorEastAsia" w:hAnsi="Cambria Math"/>
+                <w:i/>
+              </w:rPr>
+            </m:ctrlPr>
+          </m:barPr>
+          <m:e>
+            <m:r>
+              <w:rPr>
+                <w:rFonts w:ascii="Cambria Math" w:eastAsiaTheme="minorEastAsia" w:hAnsi="Cambria Math"/>
+              </w:rPr>
+              <m:t>W</m:t>
+            </m:r>
+          </m:e>
+        </m:bar>
+        <m:r>
+          <w:rPr>
+            <w:rFonts w:ascii="Cambria Math" w:eastAsiaTheme="minorEastAsia" w:hAnsi="Cambria Math"/>
+          </w:rPr>
+          <m:t>=</m:t>
+        </m:r>
+        <m:r>
+          <m:rPr>
+            <m:scr m:val="double-struck"/>
+          </m:rPr>
+          <w:rPr>
+            <w:rFonts w:ascii="Cambria Math" w:eastAsiaTheme="minorEastAsia" w:hAnsi="Cambria Math"/>
+          </w:rPr>
+          <m:t>S⊙</m:t>
+        </m:r>
+        <m:bar>
+          <m:barPr>
+            <m:ctrlPr>
+              <w:rPr>
+                <w:rFonts w:ascii="Cambria Math" w:eastAsiaTheme="minorEastAsia" w:hAnsi="Cambria Math"/>
+                <w:i/>
+              </w:rPr>
+            </m:ctrlPr>
+          </m:barPr>
+          <m:e>
+            <m:r>
+              <m:rPr>
+                <m:scr m:val="double-struck"/>
+              </m:rPr>
+              <w:rPr>
+                <w:rFonts w:ascii="Cambria Math" w:eastAsiaTheme="minorEastAsia" w:hAnsi="Cambria Math"/>
+              </w:rPr>
+              <m:t>T</m:t>
+            </m:r>
+          </m:e>
+        </m:bar>
+      </m:oMath>
+      <w:r>
+        <w:rPr>
+          <w:rFonts w:eastAsiaTheme="minorEastAsia"/>
+        </w:rPr>
+        <w:t xml:space="preserve"> which is the comparable past </w:t>
+      </w:r>
+      <w:proofErr w:type="gramStart"/>
+      <w:r>
+        <w:rPr>
+          <w:rFonts w:eastAsiaTheme="minorEastAsia"/>
+        </w:rPr>
+        <w:t>sale</w:t>
+      </w:r>
+      <w:proofErr w:type="gramEnd"/>
+    </w:p>
+    <w:p>
+      <w:pPr>
+        <w:jc w:val="center"/>
+        <w:rPr>
+          <w:rFonts w:eastAsiaTheme="minorEastAsia"/>
+        </w:rPr>
+      </w:pPr>
+      <m:oMath>
+        <m:acc>
+          <m:accPr>
+            <m:chr m:val="̈"/>
+            <m:ctrlPr>
+              <w:rPr>
+                <w:rFonts w:ascii="Cambria Math" w:eastAsiaTheme="minorEastAsia" w:hAnsi="Cambria Math"/>
+                <w:i/>
+              </w:rPr>
+            </m:ctrlPr>
+          </m:accPr>
+          <m:e>
+            <m:r>
+              <w:rPr>
+                <w:rFonts w:ascii="Cambria Math" w:eastAsiaTheme="minorEastAsia" w:hAnsi="Cambria Math"/>
+              </w:rPr>
+              <m:t>W</m:t>
+            </m:r>
+          </m:e>
+        </m:acc>
+        <m:r>
+          <m:rPr>
+            <m:scr m:val="double-struck"/>
+          </m:rPr>
+          <w:rPr>
+            <w:rFonts w:ascii="Cambria Math" w:eastAsiaTheme="minorEastAsia" w:hAnsi="Cambria Math"/>
+          </w:rPr>
+          <m:t>=S⊙</m:t>
+        </m:r>
+        <m:acc>
+          <m:accPr>
+            <m:chr m:val="̈"/>
+            <m:ctrlPr>
+              <w:rPr>
+                <w:rFonts w:ascii="Cambria Math" w:eastAsiaTheme="minorEastAsia" w:hAnsi="Cambria Math"/>
+                <w:i/>
+              </w:rPr>
+            </m:ctrlPr>
+          </m:accPr>
+          <m:e>
+            <m:r>
+              <m:rPr>
+                <m:scr m:val="double-struck"/>
+              </m:rPr>
+              <w:rPr>
+                <w:rFonts w:ascii="Cambria Math" w:eastAsiaTheme="minorEastAsia" w:hAnsi="Cambria Math"/>
+              </w:rPr>
+              <m:t>T</m:t>
+            </m:r>
+          </m:e>
+        </m:acc>
+      </m:oMath>
+      <w:r>
+        <w:rPr>
+          <w:rFonts w:eastAsiaTheme="minorEastAsia"/>
+        </w:rPr>
+        <w:t xml:space="preserve"> </w:t>
+      </w:r>
+      <w:r>
+        <w:rPr>
+          <w:rFonts w:eastAsiaTheme="minorEastAsia"/>
+        </w:rPr>
+        <w:t xml:space="preserve">which is the contemporaneous </w:t>
+      </w:r>
+      <w:proofErr w:type="gramStart"/>
+      <w:r>
+        <w:rPr>
+          <w:rFonts w:eastAsiaTheme="minorEastAsia"/>
+        </w:rPr>
+        <w:t>peer</w:t>
+      </w:r>
+      <w:proofErr w:type="gramEnd"/>
+    </w:p>
+    <w:p>
+      <w:pPr>
+        <w:jc w:val="center"/>
+        <w:rPr>
+          <w:rFonts w:eastAsiaTheme="minorEastAsia"/>
+        </w:rPr>
+      </w:pPr>
+      <m:oMath>
+        <m:bar>
+          <m:barPr>
+            <m:pos m:val="top"/>
+            <m:ctrlPr>
+              <w:rPr>
+                <w:rFonts w:ascii="Cambria Math" w:eastAsiaTheme="minorEastAsia" w:hAnsi="Cambria Math"/>
+                <w:i/>
+              </w:rPr>
+            </m:ctrlPr>
+          </m:barPr>
+          <m:e>
+            <m:r>
+              <w:rPr>
+                <w:rFonts w:ascii="Cambria Math" w:eastAsiaTheme="minorEastAsia" w:hAnsi="Cambria Math"/>
+              </w:rPr>
+              <m:t>W</m:t>
+            </m:r>
+          </m:e>
+        </m:bar>
+        <m:r>
+          <m:rPr>
+            <m:scr m:val="double-struck"/>
+          </m:rPr>
+          <w:rPr>
+            <w:rFonts w:ascii="Cambria Math" w:eastAsiaTheme="minorEastAsia" w:hAnsi="Cambria Math"/>
+          </w:rPr>
+          <m:t>=S⊙</m:t>
+        </m:r>
+        <m:bar>
+          <m:barPr>
+            <m:ctrlPr>
+              <w:rPr>
+                <w:rFonts w:ascii="Cambria Math" w:eastAsiaTheme="minorEastAsia" w:hAnsi="Cambria Math"/>
+                <w:i/>
+              </w:rPr>
+            </m:ctrlPr>
+          </m:barPr>
+          <m:e>
+            <m:r>
+              <m:rPr>
+                <m:scr m:val="double-struck"/>
+              </m:rPr>
+              <w:rPr>
+                <w:rFonts w:ascii="Cambria Math" w:eastAsiaTheme="minorEastAsia" w:hAnsi="Cambria Math"/>
+              </w:rPr>
+              <m:t>T</m:t>
+            </m:r>
+          </m:e>
+        </m:bar>
+      </m:oMath>
+      <w:r>
+        <w:rPr>
+          <w:rFonts w:eastAsiaTheme="minorEastAsia"/>
+        </w:rPr>
+        <w:t xml:space="preserve"> which is the seller expectation </w:t>
+      </w:r>
+      <w:proofErr w:type="gramStart"/>
+      <w:r>
+        <w:rPr>
+          <w:rFonts w:eastAsiaTheme="minorEastAsia"/>
+        </w:rPr>
+        <w:t>matrix</w:t>
+      </w:r>
+      <w:proofErr w:type="gramEnd"/>
+    </w:p>
+    <w:p>
+      <w:pPr>
+        <w:rPr>
+          <w:rFonts w:eastAsiaTheme="minorEastAsia"/>
+        </w:rPr>
+      </w:pPr>
+      <w:r>
+        <w:rPr>
+          <w:rFonts w:eastAsiaTheme="minorEastAsia"/>
+        </w:rPr>
+        <w:t>With these definitions, the HP equation then becomes:</w:t>
+      </w:r>
+    </w:p>
+    <w:p>
+      <w:pPr>
+        <w:rPr>
+          <w:rFonts w:eastAsiaTheme="minorEastAsia"/>
+        </w:rPr>
+      </w:pPr>
+      <m:oMathPara>
+        <m:oMath>
+          <m:r>
+            <w:rPr>
+              <w:rFonts w:ascii="Cambria Math" w:eastAsiaTheme="minorEastAsia" w:hAnsi="Cambria Math"/>
+            </w:rPr>
+            <m:t>y</m:t>
+          </m:r>
+          <m:r>
+            <m:rPr>
+              <m:aln/>
+            </m:rPr>
+            <w:rPr>
+              <w:rFonts w:ascii="Cambria Math" w:eastAsiaTheme="minorEastAsia" w:hAnsi="Cambria Math"/>
+            </w:rPr>
+            <m:t>=ρ</m:t>
+          </m:r>
+          <m:acc>
+            <m:accPr>
+              <m:chr m:val="̈"/>
+              <m:ctrlPr>
+                <w:rPr>
+                  <w:rFonts w:ascii="Cambria Math" w:eastAsiaTheme="minorEastAsia" w:hAnsi="Cambria Math"/>
+                  <w:i/>
+                </w:rPr>
+              </m:ctrlPr>
+            </m:accPr>
+            <m:e>
+              <m:r>
+                <w:rPr>
+                  <w:rFonts w:ascii="Cambria Math" w:eastAsiaTheme="minorEastAsia" w:hAnsi="Cambria Math"/>
+                </w:rPr>
+                <m:t>W</m:t>
+              </m:r>
+            </m:e>
+          </m:acc>
+          <m:r>
+            <w:rPr>
+              <w:rFonts w:ascii="Cambria Math" w:eastAsiaTheme="minorEastAsia" w:hAnsi="Cambria Math"/>
+            </w:rPr>
+            <m:t>y+ψ</m:t>
+          </m:r>
+          <m:bar>
+            <m:barPr>
+              <m:ctrlPr>
+                <w:rPr>
+                  <w:rFonts w:ascii="Cambria Math" w:eastAsiaTheme="minorEastAsia" w:hAnsi="Cambria Math"/>
+                  <w:i/>
+                </w:rPr>
+              </m:ctrlPr>
+            </m:barPr>
+            <m:e>
+              <m:r>
+                <w:rPr>
+                  <w:rFonts w:ascii="Cambria Math" w:eastAsiaTheme="minorEastAsia" w:hAnsi="Cambria Math"/>
+                </w:rPr>
+                <m:t>W</m:t>
+              </m:r>
+            </m:e>
+          </m:bar>
+          <m:r>
+            <w:rPr>
+              <w:rFonts w:ascii="Cambria Math" w:eastAsiaTheme="minorEastAsia" w:hAnsi="Cambria Math"/>
+            </w:rPr>
+            <m:t>y+φ</m:t>
+          </m:r>
+          <m:bar>
+            <m:barPr>
+              <m:pos m:val="top"/>
+              <m:ctrlPr>
+                <w:rPr>
+                  <w:rFonts w:ascii="Cambria Math" w:eastAsiaTheme="minorEastAsia" w:hAnsi="Cambria Math"/>
+                  <w:i/>
+                </w:rPr>
+              </m:ctrlPr>
+            </m:barPr>
+            <m:e>
+              <m:r>
+                <w:rPr>
+                  <w:rFonts w:ascii="Cambria Math" w:eastAsiaTheme="minorEastAsia" w:hAnsi="Cambria Math"/>
+                </w:rPr>
+                <m:t>W</m:t>
+              </m:r>
+            </m:e>
+          </m:bar>
+          <m:sSup>
+            <m:sSupPr>
+              <m:ctrlPr>
+                <w:rPr>
+                  <w:rFonts w:ascii="Cambria Math" w:eastAsiaTheme="minorEastAsia" w:hAnsi="Cambria Math"/>
+                  <w:i/>
+                </w:rPr>
+              </m:ctrlPr>
+            </m:sSupPr>
+            <m:e>
+              <m:r>
+                <w:rPr>
+                  <w:rFonts w:ascii="Cambria Math" w:eastAsiaTheme="minorEastAsia" w:hAnsi="Cambria Math"/>
+                </w:rPr>
+                <m:t>y</m:t>
+              </m:r>
+            </m:e>
+            <m:sup>
+              <m:r>
+                <w:rPr>
+                  <w:rFonts w:ascii="Cambria Math" w:eastAsiaTheme="minorEastAsia" w:hAnsi="Cambria Math"/>
+                </w:rPr>
+                <m:t>*</m:t>
+              </m:r>
+            </m:sup>
+          </m:sSup>
+          <m:r>
+            <w:rPr>
+              <w:rFonts w:ascii="Cambria Math" w:eastAsiaTheme="minorEastAsia" w:hAnsi="Cambria Math"/>
+            </w:rPr>
+            <m:t>+Xβ+ε</m:t>
+          </m:r>
+          <m:r>
+            <w:rPr>
+              <w:rFonts w:ascii="Cambria Math" w:eastAsiaTheme="minorEastAsia" w:hAnsi="Cambria Math"/>
+            </w:rPr>
+            <w:br/>
+          </m:r>
+        </m:oMath>
+        <m:oMath>
+          <m:r>
+            <m:rPr>
+              <m:aln/>
+            </m:rPr>
+            <w:rPr>
+              <w:rFonts w:ascii="Cambria Math" w:eastAsiaTheme="minorEastAsia" w:hAnsi="Cambria Math"/>
+            </w:rPr>
+            <m:t>=</m:t>
+          </m:r>
+          <m:sSup>
+            <m:sSupPr>
+              <m:ctrlPr>
+                <w:rPr>
+                  <w:rFonts w:ascii="Cambria Math" w:eastAsiaTheme="minorEastAsia" w:hAnsi="Cambria Math"/>
+                  <w:i/>
+                </w:rPr>
+              </m:ctrlPr>
+            </m:sSupPr>
+            <m:e>
+              <m:d>
+                <m:dPr>
+                  <m:begChr m:val="["/>
+                  <m:endChr m:val="]"/>
+                  <m:ctrlPr>
+                    <w:rPr>
+                      <w:rFonts w:ascii="Cambria Math" w:eastAsiaTheme="minorEastAsia" w:hAnsi="Cambria Math"/>
+                      <w:i/>
+                    </w:rPr>
+                  </m:ctrlPr>
+                </m:dPr>
+                <m:e>
+                  <m:r>
+                    <w:rPr>
+                      <w:rFonts w:ascii="Cambria Math" w:eastAsiaTheme="minorEastAsia" w:hAnsi="Cambria Math"/>
+                    </w:rPr>
+                    <m:t>I-ρ</m:t>
+                  </m:r>
+                  <m:acc>
+                    <m:accPr>
+                      <m:chr m:val="̈"/>
+                      <m:ctrlPr>
+                        <w:rPr>
+                          <w:rFonts w:ascii="Cambria Math" w:eastAsiaTheme="minorEastAsia" w:hAnsi="Cambria Math"/>
+                          <w:i/>
+                        </w:rPr>
+                      </m:ctrlPr>
+                    </m:accPr>
+                    <m:e>
+                      <m:r>
+                        <w:rPr>
+                          <w:rFonts w:ascii="Cambria Math" w:eastAsiaTheme="minorEastAsia" w:hAnsi="Cambria Math"/>
+                        </w:rPr>
+                        <m:t>W</m:t>
+                      </m:r>
+                    </m:e>
+                  </m:acc>
+                  <m:r>
+                    <w:rPr>
+                      <w:rFonts w:ascii="Cambria Math" w:eastAsiaTheme="minorEastAsia" w:hAnsi="Cambria Math"/>
+                    </w:rPr>
+                    <m:t>-ψ</m:t>
+                  </m:r>
+                  <m:bar>
+                    <m:barPr>
+                      <m:ctrlPr>
+                        <w:rPr>
+                          <w:rFonts w:ascii="Cambria Math" w:eastAsiaTheme="minorEastAsia" w:hAnsi="Cambria Math"/>
+                          <w:i/>
+                        </w:rPr>
+                      </m:ctrlPr>
+                    </m:barPr>
+                    <m:e>
+                      <m:r>
+                        <w:rPr>
+                          <w:rFonts w:ascii="Cambria Math" w:eastAsiaTheme="minorEastAsia" w:hAnsi="Cambria Math"/>
+                        </w:rPr>
+                        <m:t>W</m:t>
+                      </m:r>
+                    </m:e>
+                  </m:bar>
+                </m:e>
+              </m:d>
+            </m:e>
+            <m:sup>
+              <m:r>
+                <w:rPr>
+                  <w:rFonts w:ascii="Cambria Math" w:eastAsiaTheme="minorEastAsia" w:hAnsi="Cambria Math"/>
+                </w:rPr>
+                <m:t>-1</m:t>
+              </m:r>
+            </m:sup>
+          </m:sSup>
+          <m:r>
+            <w:rPr>
+              <w:rFonts w:ascii="Cambria Math" w:eastAsiaTheme="minorEastAsia" w:hAnsi="Cambria Math"/>
+            </w:rPr>
+            <m:t>×[φ</m:t>
+          </m:r>
+          <m:bar>
+            <m:barPr>
+              <m:pos m:val="top"/>
+              <m:ctrlPr>
+                <w:rPr>
+                  <w:rFonts w:ascii="Cambria Math" w:eastAsiaTheme="minorEastAsia" w:hAnsi="Cambria Math"/>
+                  <w:i/>
+                </w:rPr>
+              </m:ctrlPr>
+            </m:barPr>
+            <m:e>
+              <m:r>
+                <w:rPr>
+                  <w:rFonts w:ascii="Cambria Math" w:eastAsiaTheme="minorEastAsia" w:hAnsi="Cambria Math"/>
+                </w:rPr>
+                <m:t>W</m:t>
+              </m:r>
+            </m:e>
+          </m:bar>
+          <m:sSup>
+            <m:sSupPr>
+              <m:ctrlPr>
+                <w:rPr>
+                  <w:rFonts w:ascii="Cambria Math" w:eastAsiaTheme="minorEastAsia" w:hAnsi="Cambria Math"/>
+                  <w:i/>
+                </w:rPr>
+              </m:ctrlPr>
+            </m:sSupPr>
+            <m:e>
+              <m:r>
+                <w:rPr>
+                  <w:rFonts w:ascii="Cambria Math" w:eastAsiaTheme="minorEastAsia" w:hAnsi="Cambria Math"/>
+                </w:rPr>
+                <m:t>y</m:t>
+              </m:r>
+            </m:e>
+            <m:sup>
+              <m:r>
+                <w:rPr>
+                  <w:rFonts w:ascii="Cambria Math" w:eastAsiaTheme="minorEastAsia" w:hAnsi="Cambria Math"/>
+                </w:rPr>
+                <m:t>*</m:t>
+              </m:r>
+            </m:sup>
+          </m:sSup>
+          <m:r>
+            <w:rPr>
+              <w:rFonts w:ascii="Cambria Math" w:eastAsiaTheme="minorEastAsia" w:hAnsi="Cambria Math"/>
+            </w:rPr>
+            <m:t>+Xβ+ε]</m:t>
+          </m:r>
+        </m:oMath>
+      </m:oMathPara>
+    </w:p>
+    <w:p>
+      <w:pPr>
+        <w:rPr>
+          <w:rFonts w:eastAsiaTheme="minorEastAsia"/>
+        </w:rPr>
+      </w:pPr>
+      <w:r>
+        <w:rPr>
+          <w:rFonts w:eastAsiaTheme="minorEastAsia"/>
+        </w:rPr>
+        <w:t xml:space="preserve">The problem with this is that because of the structure of the weight matrix, the </w:t>
+      </w:r>
+      <m:oMath>
+        <m:bar>
+          <m:barPr>
+            <m:ctrlPr>
+              <w:rPr>
+                <w:rFonts w:ascii="Cambria Math" w:eastAsiaTheme="minorEastAsia" w:hAnsi="Cambria Math"/>
+                <w:i/>
+              </w:rPr>
+            </m:ctrlPr>
+          </m:barPr>
+          <m:e>
+            <m:r>
+              <w:rPr>
+                <w:rFonts w:ascii="Cambria Math" w:eastAsiaTheme="minorEastAsia" w:hAnsi="Cambria Math"/>
+              </w:rPr>
+              <m:t>W</m:t>
+            </m:r>
+          </m:e>
+        </m:bar>
+      </m:oMath>
+      <w:r>
+        <w:rPr>
+          <w:rFonts w:eastAsiaTheme="minorEastAsia"/>
+        </w:rPr>
+        <w:t xml:space="preserve"> is not full rank so the inverse cannot be taken. Furthermore, </w:t>
+      </w:r>
+      <m:oMath>
+        <m:bar>
+          <m:barPr>
+            <m:pos m:val="top"/>
+            <m:ctrlPr>
+              <w:rPr>
+                <w:rFonts w:ascii="Cambria Math" w:eastAsiaTheme="minorEastAsia" w:hAnsi="Cambria Math"/>
+                <w:i/>
+              </w:rPr>
+            </m:ctrlPr>
+          </m:barPr>
+          <m:e>
+            <m:r>
+              <w:rPr>
+                <w:rFonts w:ascii="Cambria Math" w:eastAsiaTheme="minorEastAsia" w:hAnsi="Cambria Math"/>
+              </w:rPr>
+              <m:t>W</m:t>
+            </m:r>
+          </m:e>
+        </m:bar>
+      </m:oMath>
+      <w:r>
+        <w:rPr>
+          <w:rFonts w:eastAsiaTheme="minorEastAsia"/>
+        </w:rPr>
+        <w:t xml:space="preserve"> also contains a block of zero. The author overcomes this using a set of “false zeros” in the data [Dube, et. al. (</w:t>
+      </w:r>
+      <w:proofErr w:type="gramStart"/>
+      <w:r>
+        <w:rPr>
+          <w:rFonts w:eastAsiaTheme="minorEastAsia"/>
+        </w:rPr>
+        <w:t>2014)]</w:t>
+      </w:r>
+      <w:proofErr w:type="gramEnd"/>
+      <w:r>
+        <w:rPr>
+          <w:rFonts w:eastAsiaTheme="minorEastAsia"/>
+        </w:rPr>
+        <w:t>.</w:t>
+      </w:r>
+    </w:p>
+    <w:p>
+      <w:pPr>
+        <w:rPr>
+          <w:rFonts w:eastAsiaTheme="minorEastAsia"/>
+        </w:rPr>
+      </w:pPr>
+      <w:r>
+        <w:rPr>
+          <w:rFonts w:eastAsiaTheme="minorEastAsia"/>
+        </w:rPr>
+        <w:t xml:space="preserve">The authors use a semi-log functional form and ML estimation (after using the false zeros). They argue that the </w:t>
+      </w:r>
+      <m:oMath>
+        <m:r>
+          <w:rPr>
+            <w:rFonts w:ascii="Cambria Math" w:eastAsiaTheme="minorEastAsia" w:hAnsi="Cambria Math"/>
+          </w:rPr>
+          <m:t>ψ</m:t>
+        </m:r>
+      </m:oMath>
+      <w:r>
+        <w:rPr>
+          <w:rFonts w:eastAsiaTheme="minorEastAsia"/>
+        </w:rPr>
+        <w:t xml:space="preserve"> coefficient is the dynamic effect of a shock in prices at a given time, propagating into the next period and thus, a “long-run” effect can be calculated by multiplying a specific </w:t>
+      </w:r>
+      <m:oMath>
+        <m:r>
+          <w:rPr>
+            <w:rFonts w:ascii="Cambria Math" w:eastAsiaTheme="minorEastAsia" w:hAnsi="Cambria Math"/>
+          </w:rPr>
+          <m:t>β</m:t>
+        </m:r>
+      </m:oMath>
+      <w:r>
+        <w:rPr>
+          <w:rFonts w:eastAsiaTheme="minorEastAsia"/>
+        </w:rPr>
+        <w:t xml:space="preserve"> by </w:t>
+      </w:r>
+      <m:oMath>
+        <m:f>
+          <m:fPr>
+            <m:ctrlPr>
+              <w:rPr>
+                <w:rFonts w:ascii="Cambria Math" w:eastAsiaTheme="minorEastAsia" w:hAnsi="Cambria Math"/>
+                <w:i/>
+              </w:rPr>
+            </m:ctrlPr>
+          </m:fPr>
+          <m:num>
+            <m:r>
+              <w:rPr>
+                <w:rFonts w:ascii="Cambria Math" w:eastAsiaTheme="minorEastAsia" w:hAnsi="Cambria Math"/>
+              </w:rPr>
+              <m:t>1</m:t>
+            </m:r>
+          </m:num>
+          <m:den>
+            <m:r>
+              <w:rPr>
+                <w:rFonts w:ascii="Cambria Math" w:eastAsiaTheme="minorEastAsia" w:hAnsi="Cambria Math"/>
+              </w:rPr>
+              <m:t>1-ψ</m:t>
+            </m:r>
+          </m:den>
+        </m:f>
+      </m:oMath>
+      <w:r>
+        <w:rPr>
+          <w:rFonts w:eastAsiaTheme="minorEastAsia"/>
+        </w:rPr>
+        <w:t xml:space="preserve">. Likewise, given the estimate of </w:t>
+      </w:r>
+      <m:oMath>
+        <m:r>
+          <w:rPr>
+            <w:rFonts w:ascii="Cambria Math" w:eastAsiaTheme="minorEastAsia" w:hAnsi="Cambria Math"/>
+          </w:rPr>
+          <m:t>ρ</m:t>
+        </m:r>
+      </m:oMath>
+      <w:r>
+        <w:rPr>
+          <w:rFonts w:eastAsiaTheme="minorEastAsia"/>
+        </w:rPr>
+        <w:t xml:space="preserve">, the total effect of a change in some variable can be calculated by multiplying the corresponding </w:t>
+      </w:r>
+      <m:oMath>
+        <m:r>
+          <w:rPr>
+            <w:rFonts w:ascii="Cambria Math" w:eastAsiaTheme="minorEastAsia" w:hAnsi="Cambria Math"/>
+          </w:rPr>
+          <m:t>β</m:t>
+        </m:r>
+      </m:oMath>
+      <w:r>
+        <w:rPr>
+          <w:rFonts w:eastAsiaTheme="minorEastAsia"/>
+        </w:rPr>
+        <w:t xml:space="preserve"> by </w:t>
+      </w:r>
+      <m:oMath>
+        <m:f>
+          <m:fPr>
+            <m:ctrlPr>
+              <w:rPr>
+                <w:rFonts w:ascii="Cambria Math" w:eastAsiaTheme="minorEastAsia" w:hAnsi="Cambria Math"/>
+                <w:i/>
+              </w:rPr>
+            </m:ctrlPr>
+          </m:fPr>
+          <m:num>
+            <m:r>
+              <w:rPr>
+                <w:rFonts w:ascii="Cambria Math" w:eastAsiaTheme="minorEastAsia" w:hAnsi="Cambria Math"/>
+              </w:rPr>
+              <m:t>1</m:t>
+            </m:r>
+          </m:num>
+          <m:den>
+            <m:r>
+              <w:rPr>
+                <w:rFonts w:ascii="Cambria Math" w:eastAsiaTheme="minorEastAsia" w:hAnsi="Cambria Math"/>
+              </w:rPr>
+              <m:t>1-ρ</m:t>
+            </m:r>
+          </m:den>
+        </m:f>
+      </m:oMath>
+      <w:r>
+        <w:rPr>
+          <w:rFonts w:eastAsiaTheme="minorEastAsia"/>
+        </w:rPr>
+        <w:t xml:space="preserve">. </w:t>
+      </w:r>
+    </w:p>
+    <w:p>
+      <w:pPr>
+        <w:rPr>
+          <w:rFonts w:eastAsiaTheme="minorEastAsia"/>
+        </w:rPr>
+      </w:pPr>
+      <w:r>
+        <w:rPr>
+          <w:rFonts w:eastAsiaTheme="minorEastAsia"/>
+        </w:rPr>
+        <w:t xml:space="preserve">Using data from Aberdeen Scotland, they estimate three versions of the model: (1) a standard spatial-temporal model using only past prices, (2) the model shown above, and (3) a standard SAR model using the typical multi-directional W matrix. The results show that the two STAR models have similar estimates for the </w:t>
+      </w:r>
+      <m:oMath>
+        <m:r>
+          <w:rPr>
+            <w:rFonts w:ascii="Cambria Math" w:eastAsiaTheme="minorEastAsia" w:hAnsi="Cambria Math"/>
+          </w:rPr>
+          <m:t>ψ</m:t>
+        </m:r>
+      </m:oMath>
+      <w:r>
+        <w:rPr>
+          <w:rFonts w:eastAsiaTheme="minorEastAsia"/>
+        </w:rPr>
+        <w:t xml:space="preserve"> parameter measure the impact of past sales, but that the spatial coefficient (</w:t>
+      </w:r>
+      <m:oMath>
+        <m:r>
+          <w:rPr>
+            <w:rFonts w:ascii="Cambria Math" w:eastAsiaTheme="minorEastAsia" w:hAnsi="Cambria Math"/>
+          </w:rPr>
+          <m:t>ρ</m:t>
+        </m:r>
+      </m:oMath>
+      <w:r>
+        <w:rPr>
+          <w:rFonts w:eastAsiaTheme="minorEastAsia"/>
+        </w:rPr>
+        <w:t xml:space="preserve">) found in the standard SAR model is much smaller than the modified STAR model. Furthermore, they can find a statistically significant impact from future sales </w:t>
+      </w:r>
+      <w:r>
+        <w:rPr>
+          <w:rFonts w:eastAsiaTheme="minorEastAsia"/>
+        </w:rPr>
+        <w:t>(</w:t>
+      </w:r>
+      <m:oMath>
+        <m:r>
+          <w:rPr>
+            <w:rFonts w:ascii="Cambria Math" w:eastAsiaTheme="minorEastAsia" w:hAnsi="Cambria Math"/>
+          </w:rPr>
+          <m:t>φ</m:t>
+        </m:r>
+      </m:oMath>
+      <w:r>
+        <w:rPr>
+          <w:rFonts w:eastAsiaTheme="minorEastAsia"/>
+        </w:rPr>
+        <w:t xml:space="preserve">) </w:t>
+      </w:r>
+      <w:r>
+        <w:rPr>
+          <w:rFonts w:eastAsiaTheme="minorEastAsia"/>
+        </w:rPr>
+        <w:t xml:space="preserve">on the current sale price through the seller </w:t>
+      </w:r>
+      <w:r>
+        <w:rPr>
+          <w:rFonts w:eastAsiaTheme="minorEastAsia"/>
+        </w:rPr>
+        <w:lastRenderedPageBreak/>
+        <w:t>expectations</w:t>
+      </w:r>
+      <w:r>
+        <w:rPr>
+          <w:rFonts w:eastAsiaTheme="minorEastAsia"/>
+        </w:rPr>
+        <w:t xml:space="preserve"> indicating an importance of including seller’s expectations about the future. </w:t>
+      </w:r>
+    </w:p>
+    <w:p>
+      <w:pPr>
+        <w:rPr>
+          <w:rFonts w:eastAsiaTheme="minorEastAsia"/>
+        </w:rPr>
+      </w:pPr>
     </w:p>
     <w:sectPr>
       <w:pgSz w:w="12240" w:h="15840"/>
@@ -1650,7 +5673,7 @@
   <w:style w:type="paragraph" w:default="1" w:styleId="Normal">
     <w:name w:val="Normal"/>
     <w:qFormat/>
-    <w:rsid w:val="008F1484"/>
+    <w:rsid w:val="001E34FD"/>
     <w:rPr>
       <w:rFonts w:ascii="Courier New" w:hAnsi="Courier New"/>
       <w:snapToGrid w:val="0"/>

</xml_diff>